<commit_message>
added work form MC
</commit_message>
<xml_diff>
--- a/MC/nlp-cybersecurity/IJSRP-paper-submission-format-single-column.docx
+++ b/MC/nlp-cybersecurity/IJSRP-paper-submission-format-single-column.docx
@@ -18,31 +18,38 @@
           <w:sz w:val="44"/>
           <w:szCs w:val="44"/>
         </w:rPr>
-        <w:t>Title for paper submitted to International Journal of Scientific and Research Publications</w:t>
-      </w:r>
-    </w:p>
-    <w:p>
-      <w:pPr>
-        <w:pStyle w:val="Heading5"/>
-        <w:ind w:left="0" w:firstLine="0"/>
+        <w:t xml:space="preserve">Behavioral detection of malicious </w:t>
+      </w:r>
+      <w:r>
+        <w:rPr>
+          <w:rFonts w:ascii="Times New Roman" w:hAnsi="Times New Roman"/>
+          <w:sz w:val="44"/>
+          <w:szCs w:val="44"/>
+        </w:rPr>
+        <w:br/>
+        <w:t xml:space="preserve">activity in an EDR context </w:t>
+      </w:r>
+    </w:p>
+    <w:p>
+      <w:pPr>
         <w:jc w:val="center"/>
         <w:rPr>
-          <w:b/>
-          <w:bCs/>
-          <w:sz w:val="22"/>
-          <w:szCs w:val="22"/>
           <w:lang w:val="ro-RO"/>
         </w:rPr>
       </w:pPr>
-      <w:r>
-        <w:rPr>
-          <w:b/>
-          <w:bCs/>
-          <w:sz w:val="22"/>
-          <w:szCs w:val="22"/>
-        </w:rPr>
-        <w:t>Ianău Andrei-Ioan</w:t>
-      </w:r>
+      <w:proofErr w:type="spellStart"/>
+      <w:r>
+        <w:t>Ianău</w:t>
+      </w:r>
+      <w:proofErr w:type="spellEnd"/>
+      <w:r>
+        <w:t xml:space="preserve"> Andrei-</w:t>
+      </w:r>
+      <w:proofErr w:type="spellStart"/>
+      <w:r>
+        <w:t>Ioan</w:t>
+      </w:r>
+      <w:proofErr w:type="spellEnd"/>
     </w:p>
     <w:p>
       <w:pPr>
@@ -71,124 +78,53 @@
       </w:r>
       <w:r>
         <w:rPr>
+          <w:rFonts w:ascii="TimesNewRomanPSMT" w:hAnsi="TimesNewRomanPSMT" w:cs="TimesNewRomanPSMT"/>
+          <w:lang w:val="ro-RO"/>
+        </w:rPr>
+        <w:t xml:space="preserve"> </w:t>
+      </w:r>
+      <w:r>
+        <w:rPr>
+          <w:rFonts w:ascii="TimesNewRomanPSMT" w:hAnsi="TimesNewRomanPSMT" w:cs="TimesNewRomanPSMT"/>
+          <w:lang w:val="ro-RO"/>
+        </w:rPr>
+        <w:t>University of Medicine, Pharmacology, Sciences and Technology “George Emil Palade”</w:t>
+      </w:r>
+    </w:p>
+    <w:p>
+      <w:pPr>
+        <w:tabs>
+          <w:tab w:val="left" w:pos="5387"/>
+        </w:tabs>
+        <w:jc w:val="center"/>
+        <w:rPr>
+          <w:rFonts w:ascii="TimesNewRomanPSMT" w:hAnsi="TimesNewRomanPSMT" w:cs="TimesNewRomanPSMT"/>
+          <w:lang w:val="ro-RO"/>
+        </w:rPr>
+      </w:pPr>
+      <w:r>
+        <w:rPr>
+          <w:rFonts w:ascii="TimesNewRomanPSMT" w:hAnsi="TimesNewRomanPSMT" w:cs="TimesNewRomanPSMT"/>
+          <w:lang w:val="ro-RO"/>
+        </w:rPr>
+        <w:t>Instructor: Sándor Miklós Szilágyi</w:t>
+      </w:r>
+    </w:p>
+    <w:p>
+      <w:pPr>
+        <w:jc w:val="both"/>
+        <w:rPr>
           <w:sz w:val="18"/>
           <w:szCs w:val="18"/>
         </w:rPr>
-        <w:t>D</w:t>
-      </w:r>
-      <w:r>
+      </w:pPr>
+    </w:p>
+    <w:p>
+      <w:pPr>
+        <w:jc w:val="both"/>
         <w:rPr>
           <w:sz w:val="18"/>
           <w:szCs w:val="18"/>
-        </w:rPr>
-        <w:t>University</w:t>
-      </w:r>
-      <w:r>
-        <w:rPr>
-          <w:sz w:val="18"/>
-          <w:szCs w:val="18"/>
-        </w:rPr>
-        <w:t>e</w:t>
-      </w:r>
-      <w:r>
-        <w:rPr>
-          <w:sz w:val="18"/>
-          <w:szCs w:val="18"/>
-        </w:rPr>
-        <w:t>partment, Institute Name</w:t>
-      </w:r>
-    </w:p>
-    <w:p>
-      <w:pPr>
-        <w:jc w:val="center"/>
-        <w:rPr>
-          <w:sz w:val="18"/>
-          <w:szCs w:val="18"/>
-        </w:rPr>
-      </w:pPr>
-      <w:r>
-        <w:rPr>
-          <w:sz w:val="18"/>
-          <w:szCs w:val="18"/>
-          <w:vertAlign w:val="superscript"/>
-        </w:rPr>
-        <w:t>**</w:t>
-      </w:r>
-      <w:r>
-        <w:rPr>
-          <w:sz w:val="18"/>
-          <w:szCs w:val="18"/>
-        </w:rPr>
-        <w:t xml:space="preserve"> Department, Institute Name, if any</w:t>
-      </w:r>
-    </w:p>
-    <w:p>
-      <w:pPr>
-        <w:tabs>
-          <w:tab w:val="left" w:pos="5387"/>
-        </w:tabs>
-        <w:jc w:val="center"/>
-        <w:rPr>
-          <w:sz w:val="18"/>
-          <w:szCs w:val="18"/>
-        </w:rPr>
-      </w:pPr>
-    </w:p>
-    <w:p>
-      <w:pPr>
-        <w:tabs>
-          <w:tab w:val="left" w:pos="5387"/>
-        </w:tabs>
-        <w:jc w:val="center"/>
-        <w:rPr>
-          <w:sz w:val="18"/>
-          <w:szCs w:val="18"/>
-        </w:rPr>
-      </w:pPr>
-      <w:r>
-        <w:rPr>
-          <w:sz w:val="18"/>
-          <w:szCs w:val="18"/>
-        </w:rPr>
-        <w:t>DOI: 10.29322/IJSRP.X.X.2018.pXX</w:t>
-      </w:r>
-      <w:r>
-        <w:rPr>
-          <w:sz w:val="18"/>
-          <w:szCs w:val="18"/>
-        </w:rPr>
-        <w:t xml:space="preserve">XX </w:t>
-      </w:r>
-    </w:p>
-    <w:p>
-      <w:pPr>
-        <w:tabs>
-          <w:tab w:val="left" w:pos="5387"/>
-        </w:tabs>
-        <w:jc w:val="center"/>
-        <w:rPr>
-          <w:sz w:val="18"/>
-          <w:szCs w:val="18"/>
-        </w:rPr>
-      </w:pPr>
-      <w:hyperlink r:id="rId7" w:history="1">
-        <w:r>
-          <w:rPr>
-            <w:rStyle w:val="Hyperlink"/>
-            <w:sz w:val="18"/>
-            <w:szCs w:val="18"/>
-          </w:rPr>
-          <w:t>http://dx.doi.org/10.29322/IJSRP.X.X.2018.pXXXX</w:t>
-        </w:r>
-      </w:hyperlink>
-    </w:p>
-    <w:p>
-      <w:pPr>
-        <w:jc w:val="both"/>
-        <w:rPr>
-          <w:rFonts w:ascii="Book Antiqua" w:hAnsi="Book Antiqua"/>
-          <w:b/>
-          <w:bCs/>
         </w:rPr>
       </w:pPr>
     </w:p>
@@ -233,12 +169,6 @@
     <w:p>
       <w:pPr>
         <w:jc w:val="both"/>
-        <w:rPr>
-          <w:b/>
-          <w:bCs/>
-          <w:sz w:val="20"/>
-          <w:szCs w:val="20"/>
-        </w:rPr>
       </w:pPr>
       <w:r>
         <w:rPr>
@@ -246,8 +176,6 @@
           <w:bCs/>
           <w:i/>
           <w:iCs/>
-          <w:sz w:val="20"/>
-          <w:szCs w:val="20"/>
         </w:rPr>
         <w:t>Abstract</w:t>
       </w:r>
@@ -255,35 +183,43 @@
         <w:rPr>
           <w:b/>
           <w:bCs/>
-          <w:sz w:val="20"/>
-          <w:szCs w:val="20"/>
-        </w:rPr>
-        <w:t xml:space="preserve">- </w:t>
-      </w:r>
-      <w:r>
-        <w:rPr>
-          <w:sz w:val="20"/>
-          <w:szCs w:val="20"/>
-        </w:rPr>
-        <w:t>Mention the abstract for the article. An abstract is a brief summary of a research article, thesis, review, conference proceeding or any in-depth analysis of a particular subject or discipline, and is often used to help the reader quickly ascertain the paper's purpose. When used, an abstract always appears at the beginning of a manuscript, acting as the point-of-entry for any given scientific paper or patent application.</w:t>
+        </w:rPr>
+        <w:t>-</w:t>
+      </w:r>
+      <w:r>
+        <w:rPr>
+          <w:b/>
+          <w:bCs/>
+        </w:rPr>
+        <w:t xml:space="preserve"> </w:t>
+      </w:r>
+      <w:r>
+        <w:t>The proliferation of malware has made it necessary to improve automatic detection and classification methods. Machine learning, particularly the use of neural networks and deep learning techniques, has proven to be effective in identifying patterns in large datasets. These techniques, which have advanced significantly in recent years, have demonstrated superior classification accuracy in areas such as computer vision and natural language processing. The increase in the number and variety of malware samples necessitates the use of machine learning techniques in order to accurately detect and classify them</w:t>
+      </w:r>
+      <w:r>
+        <w:t xml:space="preserve">. Moreover, the increasing capabilities of malicious actors to hide and obfuscate the malware comes as a </w:t>
+      </w:r>
+      <w:r>
+        <w:t>hindrance</w:t>
+      </w:r>
+      <w:r>
+        <w:t xml:space="preserve"> in detecting them. Even so, the behavior of the malware remains the same so the dynamic analysis proves </w:t>
+      </w:r>
+      <w:r>
+        <w:t xml:space="preserve">useful in identifying and stopping </w:t>
+      </w:r>
+      <w:proofErr w:type="gramStart"/>
+      <w:r>
+        <w:t>0 day</w:t>
+      </w:r>
+      <w:proofErr w:type="gramEnd"/>
+      <w:r>
+        <w:t xml:space="preserve"> exploits and advanced persistent threats. The behavior of a program is intrinsically the same across multiple layers of intent if the scope remains the same. </w:t>
       </w:r>
     </w:p>
     <w:p>
       <w:pPr>
         <w:jc w:val="both"/>
-        <w:rPr>
-          <w:sz w:val="20"/>
-          <w:szCs w:val="20"/>
-        </w:rPr>
-      </w:pPr>
-    </w:p>
-    <w:p>
-      <w:pPr>
-        <w:jc w:val="both"/>
-        <w:rPr>
-          <w:sz w:val="20"/>
-          <w:szCs w:val="20"/>
-        </w:rPr>
       </w:pPr>
       <w:r>
         <w:rPr>
@@ -291,179 +227,1358 @@
           <w:bCs/>
           <w:i/>
           <w:iCs/>
-          <w:sz w:val="20"/>
-          <w:szCs w:val="20"/>
         </w:rPr>
         <w:t>Index Terms</w:t>
       </w:r>
       <w:r>
-        <w:rPr>
-          <w:sz w:val="20"/>
-          <w:szCs w:val="20"/>
-        </w:rPr>
         <w:t xml:space="preserve">- </w:t>
       </w:r>
       <w:r>
-        <w:rPr>
-          <w:sz w:val="20"/>
-          <w:szCs w:val="20"/>
-        </w:rPr>
-        <w:t>behav</w:t>
-      </w:r>
-      <w:r>
-        <w:rPr>
-          <w:sz w:val="20"/>
-          <w:szCs w:val="20"/>
+        <w:t>behavior, machine language processing, malware, natural language processing.</w:t>
+      </w:r>
+    </w:p>
+    <w:p>
+      <w:pPr>
+        <w:jc w:val="both"/>
+        <w:rPr>
+          <w:sz w:val="20"/>
+          <w:szCs w:val="20"/>
+        </w:rPr>
+      </w:pPr>
+    </w:p>
+    <w:p>
+      <w:pPr>
+        <w:pStyle w:val="Header"/>
+      </w:pPr>
+      <w:r>
+        <w:t>I</w:t>
+      </w:r>
+      <w:r>
+        <w:t>ntroduction</w:t>
+      </w:r>
+    </w:p>
+    <w:p>
+      <w:pPr>
+        <w:jc w:val="both"/>
+        <w:rPr>
+          <w:sz w:val="20"/>
+          <w:szCs w:val="20"/>
+        </w:rPr>
+      </w:pPr>
+    </w:p>
+    <w:p>
+      <w:pPr>
+        <w:ind w:firstLine="540"/>
+        <w:jc w:val="both"/>
+      </w:pPr>
+      <w:r>
+        <w:t>Similar to the NLP process</w:t>
+      </w:r>
+      <w:r>
+        <w:t xml:space="preserve"> </w:t>
+      </w:r>
+      <w:proofErr w:type="spellStart"/>
+      <w:r>
+        <w:t>Teufl</w:t>
+      </w:r>
+      <w:proofErr w:type="spellEnd"/>
+      <w:r>
+        <w:t xml:space="preserve"> et al. </w:t>
+      </w:r>
+      <w:r>
+        <w:t xml:space="preserve">call the process Machine Language Processing (MLP). </w:t>
+      </w:r>
+      <w:r>
+        <w:t xml:space="preserve">In </w:t>
+      </w:r>
+      <w:sdt>
+        <w:sdtPr>
+          <w:id w:val="1508868300"/>
+          <w:citation/>
+        </w:sdtPr>
+        <w:sdtContent>
+          <w:r>
+            <w:fldChar w:fldCharType="begin"/>
+          </w:r>
+          <w:r>
+            <w:instrText xml:space="preserve"> CITATION PTe10 \l 1033 </w:instrText>
+          </w:r>
+          <w:r>
+            <w:fldChar w:fldCharType="separate"/>
+          </w:r>
+          <w:r>
+            <w:rPr>
+              <w:noProof/>
+            </w:rPr>
+            <w:t>[1]</w:t>
+          </w:r>
+          <w:r>
+            <w:fldChar w:fldCharType="end"/>
+          </w:r>
+        </w:sdtContent>
+      </w:sdt>
+      <w:r>
+        <w:t xml:space="preserve"> the authors</w:t>
+      </w:r>
+      <w:r>
+        <w:t xml:space="preserve"> use the e-Participation analysis architecture, extract the various NLP techniques and adopt them for the malware analysis process. </w:t>
+      </w:r>
+      <w:r>
+        <w:t xml:space="preserve">In </w:t>
+      </w:r>
+      <w:sdt>
+        <w:sdtPr>
+          <w:id w:val="979878305"/>
+          <w:citation/>
+        </w:sdtPr>
+        <w:sdtContent>
+          <w:r>
+            <w:fldChar w:fldCharType="begin"/>
+          </w:r>
+          <w:r>
+            <w:instrText xml:space="preserve"> CITATION Kolosnjaji_2016 \l 1033 </w:instrText>
+          </w:r>
+          <w:r>
+            <w:fldChar w:fldCharType="separate"/>
+          </w:r>
+          <w:r>
+            <w:rPr>
+              <w:noProof/>
+            </w:rPr>
+            <w:t>[2]</w:t>
+          </w:r>
+          <w:r>
+            <w:fldChar w:fldCharType="end"/>
+          </w:r>
+        </w:sdtContent>
+      </w:sdt>
+      <w:r>
+        <w:t xml:space="preserve"> they </w:t>
+      </w:r>
+      <w:r>
+        <w:t xml:space="preserve">transfer the performance improvements achieved in the area of neural networks to model the execution sequences of disassembled malicious binaries. </w:t>
+      </w:r>
+      <w:r>
+        <w:t xml:space="preserve">Pre-trained neural Language Models (PTLM), such as </w:t>
+      </w:r>
+      <w:proofErr w:type="spellStart"/>
+      <w:r>
+        <w:t>CodeBERT</w:t>
+      </w:r>
+      <w:proofErr w:type="spellEnd"/>
+      <w:r>
+        <w:t xml:space="preserve">, are recently used in software engineering as models pre-trained on large source code corpora </w:t>
+      </w:r>
+      <w:r>
+        <w:t xml:space="preserve">as described in </w:t>
+      </w:r>
+      <w:sdt>
+        <w:sdtPr>
+          <w:id w:val="-1752729096"/>
+          <w:citation/>
+        </w:sdtPr>
+        <w:sdtContent>
+          <w:r>
+            <w:fldChar w:fldCharType="begin"/>
+          </w:r>
+          <w:r>
+            <w:instrText xml:space="preserve"> CITATION https://doi.org/10.48550/arxiv.2204.08653 \l 1033 </w:instrText>
+          </w:r>
+          <w:r>
+            <w:fldChar w:fldCharType="separate"/>
+          </w:r>
+          <w:r>
+            <w:rPr>
+              <w:noProof/>
+            </w:rPr>
+            <w:t>[3]</w:t>
+          </w:r>
+          <w:r>
+            <w:fldChar w:fldCharType="end"/>
+          </w:r>
+        </w:sdtContent>
+      </w:sdt>
+      <w:r>
+        <w:t>.</w:t>
+      </w:r>
+    </w:p>
+    <w:p>
+      <w:pPr>
+        <w:ind w:firstLine="540"/>
+        <w:jc w:val="both"/>
+      </w:pPr>
+      <w:r>
+        <w:t xml:space="preserve">The authors in </w:t>
+      </w:r>
+      <w:sdt>
+        <w:sdtPr>
+          <w:id w:val="1577481816"/>
+          <w:citation/>
+        </w:sdtPr>
+        <w:sdtContent>
+          <w:r>
+            <w:fldChar w:fldCharType="begin"/>
+          </w:r>
+          <w:r>
+            <w:instrText xml:space="preserve"> CITATION https://doi.org/10.48550/arxiv.2112.10035 \l 1033 </w:instrText>
+          </w:r>
+          <w:r>
+            <w:fldChar w:fldCharType="separate"/>
+          </w:r>
+          <w:r>
+            <w:rPr>
+              <w:noProof/>
+            </w:rPr>
+            <w:t>[4]</w:t>
+          </w:r>
+          <w:r>
+            <w:fldChar w:fldCharType="end"/>
+          </w:r>
+        </w:sdtContent>
+      </w:sdt>
+      <w:r>
+        <w:t xml:space="preserve"> </w:t>
+      </w:r>
+      <w:r>
+        <w:t xml:space="preserve"> present hybrid-Flacon, a hybrid pattern Android malware detection and categorization framework. </w:t>
+      </w:r>
+      <w:r>
+        <w:t xml:space="preserve">In the </w:t>
+      </w:r>
+      <w:sdt>
+        <w:sdtPr>
+          <w:id w:val="-542047747"/>
+          <w:citation/>
+        </w:sdtPr>
+        <w:sdtContent>
+          <w:r>
+            <w:fldChar w:fldCharType="begin"/>
+          </w:r>
+          <w:r>
+            <w:instrText xml:space="preserve"> CITATION https://doi.org/10.48550/arxiv.2112.10038 \l 1033 </w:instrText>
+          </w:r>
+          <w:r>
+            <w:fldChar w:fldCharType="separate"/>
+          </w:r>
+          <w:r>
+            <w:rPr>
+              <w:noProof/>
+            </w:rPr>
+            <w:t>[5]</w:t>
+          </w:r>
+          <w:r>
+            <w:fldChar w:fldCharType="end"/>
+          </w:r>
+        </w:sdtContent>
+      </w:sdt>
+      <w:r>
+        <w:t xml:space="preserve"> the researcher</w:t>
+      </w:r>
+      <w:r>
+        <w:t xml:space="preserve"> explore</w:t>
+      </w:r>
+      <w:r>
+        <w:t>s</w:t>
+      </w:r>
+      <w:r>
+        <w:t xml:space="preserve"> an ensemble mechanism, which presents how the combination of byte-code and native-code analysis of Android applications can be efficiently used to cope with the advanced sophistication of Android malware. </w:t>
+      </w:r>
+      <w:r>
+        <w:t xml:space="preserve">From </w:t>
+      </w:r>
+      <w:sdt>
+        <w:sdtPr>
+          <w:id w:val="302818218"/>
+          <w:citation/>
+        </w:sdtPr>
+        <w:sdtContent>
+          <w:r>
+            <w:fldChar w:fldCharType="begin"/>
+          </w:r>
+          <w:r>
+            <w:instrText xml:space="preserve"> CITATION Jang_2017 \l 1033 </w:instrText>
+          </w:r>
+          <w:r>
+            <w:fldChar w:fldCharType="separate"/>
+          </w:r>
+          <w:r>
+            <w:rPr>
+              <w:noProof/>
+            </w:rPr>
+            <w:t>[6]</w:t>
+          </w:r>
+          <w:r>
+            <w:fldChar w:fldCharType="end"/>
+          </w:r>
+        </w:sdtContent>
+      </w:sdt>
+      <w:r>
+        <w:t xml:space="preserve"> we get to see how they</w:t>
+      </w:r>
+      <w:r>
+        <w:t xml:space="preserve"> present a simple gradient-descent based algorithm for finding adversarial samples, which performs well in comparison to existing algorithms. </w:t>
+      </w:r>
+    </w:p>
+    <w:p>
+      <w:pPr>
+        <w:ind w:firstLine="540"/>
+        <w:jc w:val="both"/>
+      </w:pPr>
+      <w:r>
+        <w:t xml:space="preserve">Huang et al. </w:t>
+      </w:r>
+      <w:r>
+        <w:t>design Gossip</w:t>
+      </w:r>
+      <w:r>
+        <w:t xml:space="preserve"> in </w:t>
+      </w:r>
+      <w:sdt>
+        <w:sdtPr>
+          <w:id w:val="-9296424"/>
+          <w:citation/>
+        </w:sdtPr>
+        <w:sdtContent>
+          <w:r>
+            <w:fldChar w:fldCharType="begin"/>
+          </w:r>
+          <w:r>
+            <w:instrText xml:space="preserve"> CITATION Huang_2017 \l 1033 </w:instrText>
+          </w:r>
+          <w:r>
+            <w:fldChar w:fldCharType="separate"/>
+          </w:r>
+          <w:r>
+            <w:rPr>
+              <w:noProof/>
+            </w:rPr>
+            <w:t>[7]</w:t>
+          </w:r>
+          <w:r>
+            <w:fldChar w:fldCharType="end"/>
+          </w:r>
+        </w:sdtContent>
+      </w:sdt>
+      <w:r>
+        <w:t xml:space="preserve">, a novel approach to automatically detect malicious domains based on the analysis of discussions in technical mailing lists (particularly on security-related topics) by using natural language processing and machine learning techniques. In order to reduce the manpower of feature engineering prior to the condition of not to extract pre-selected features </w:t>
+      </w:r>
+      <w:proofErr w:type="gramStart"/>
+      <w:r>
+        <w:t>In</w:t>
+      </w:r>
+      <w:proofErr w:type="gramEnd"/>
+      <w:r>
+        <w:t xml:space="preserve"> the paper </w:t>
+      </w:r>
+      <w:sdt>
+        <w:sdtPr>
+          <w:id w:val="116038217"/>
+          <w:citation/>
+        </w:sdtPr>
+        <w:sdtContent>
+          <w:r>
+            <w:fldChar w:fldCharType="begin"/>
+          </w:r>
+          <w:r>
+            <w:instrText xml:space="preserve"> CITATION Huang_2017 \l 1033 </w:instrText>
+          </w:r>
+          <w:r>
+            <w:fldChar w:fldCharType="separate"/>
+          </w:r>
+          <w:r>
+            <w:rPr>
+              <w:noProof/>
+            </w:rPr>
+            <w:t>[7]</w:t>
+          </w:r>
+          <w:r>
+            <w:fldChar w:fldCharType="end"/>
+          </w:r>
+        </w:sdtContent>
+      </w:sdt>
+      <w:r>
+        <w:t xml:space="preserve"> they</w:t>
+      </w:r>
+      <w:r>
+        <w:t xml:space="preserve"> develop a </w:t>
+      </w:r>
+      <w:proofErr w:type="spellStart"/>
+      <w:r>
+        <w:t>coloR</w:t>
+      </w:r>
+      <w:proofErr w:type="spellEnd"/>
+      <w:r>
+        <w:t xml:space="preserve">-inspired convolutional </w:t>
+      </w:r>
+      <w:proofErr w:type="spellStart"/>
+      <w:r>
+        <w:t>neuRal</w:t>
+      </w:r>
+      <w:proofErr w:type="spellEnd"/>
+      <w:r>
+        <w:t xml:space="preserve"> networks (CNN)-based </w:t>
+      </w:r>
+      <w:proofErr w:type="spellStart"/>
+      <w:r>
+        <w:t>AndroiD</w:t>
+      </w:r>
+      <w:proofErr w:type="spellEnd"/>
+      <w:r>
+        <w:t xml:space="preserve"> malware Detection (R2-D2) system. </w:t>
+      </w:r>
+    </w:p>
+    <w:p>
+      <w:pPr>
+        <w:ind w:firstLine="540"/>
+        <w:jc w:val="both"/>
+      </w:pPr>
+      <w:r>
+        <w:t xml:space="preserve">In the paper </w:t>
+      </w:r>
+      <w:sdt>
+        <w:sdtPr>
+          <w:id w:val="316001111"/>
+          <w:citation/>
+        </w:sdtPr>
+        <w:sdtContent>
+          <w:r>
+            <w:fldChar w:fldCharType="begin"/>
+          </w:r>
+          <w:r>
+            <w:instrText xml:space="preserve"> CITATION https://doi.org/10.48550/arxiv.1809.05889 \l 1033 </w:instrText>
+          </w:r>
+          <w:r>
+            <w:fldChar w:fldCharType="separate"/>
+          </w:r>
+          <w:r>
+            <w:rPr>
+              <w:noProof/>
+            </w:rPr>
+            <w:t>[8]</w:t>
+          </w:r>
+          <w:r>
+            <w:fldChar w:fldCharType="end"/>
+          </w:r>
+        </w:sdtContent>
+      </w:sdt>
+      <w:r>
+        <w:t xml:space="preserve"> Sewak et al.</w:t>
+      </w:r>
+      <w:r>
+        <w:t xml:space="preserve"> investigate and compared one of the Deep Learning Architecture called Deep Neural Network (DNN) with the classical Random Forest (RF) machine learning algorithm for the malware classification. Similar to natural language processing </w:t>
+      </w:r>
+      <w:r>
+        <w:t xml:space="preserve">the authors from the paper </w:t>
+      </w:r>
+      <w:sdt>
+        <w:sdtPr>
+          <w:id w:val="-2103722213"/>
+          <w:citation/>
+        </w:sdtPr>
+        <w:sdtContent>
+          <w:r>
+            <w:fldChar w:fldCharType="begin"/>
+          </w:r>
+          <w:r>
+            <w:instrText xml:space="preserve"> CITATION https://doi.org/10.48550/arxiv.1906.04593 \l 1033 </w:instrText>
+          </w:r>
+          <w:r>
+            <w:fldChar w:fldCharType="separate"/>
+          </w:r>
+          <w:r>
+            <w:rPr>
+              <w:noProof/>
+            </w:rPr>
+            <w:t>[9]</w:t>
+          </w:r>
+          <w:r>
+            <w:fldChar w:fldCharType="end"/>
+          </w:r>
+        </w:sdtContent>
+      </w:sdt>
+      <w:r>
+        <w:t xml:space="preserve"> propose a novel and efficient approach to perform static malware analysis, which can automatically learn the opcode sequence patterns of malware. Other influential work includes </w:t>
+      </w:r>
+      <w:r>
+        <w:t xml:space="preserve">findings in the paper </w:t>
+      </w:r>
+      <w:sdt>
+        <w:sdtPr>
+          <w:id w:val="-1839909135"/>
+          <w:citation/>
+        </w:sdtPr>
+        <w:sdtContent>
+          <w:r>
+            <w:fldChar w:fldCharType="begin"/>
+          </w:r>
+          <w:r>
+            <w:instrText xml:space="preserve"> CITATION Kolosnjaji_2016 \l 1033 </w:instrText>
+          </w:r>
+          <w:r>
+            <w:fldChar w:fldCharType="separate"/>
+          </w:r>
+          <w:r>
+            <w:rPr>
+              <w:noProof/>
+            </w:rPr>
+            <w:t>[2]</w:t>
+          </w:r>
+          <w:r>
+            <w:fldChar w:fldCharType="end"/>
+          </w:r>
+        </w:sdtContent>
+      </w:sdt>
+      <w:r>
+        <w:t xml:space="preserve">. To this end </w:t>
+      </w:r>
+      <w:r>
+        <w:t xml:space="preserve">the researchers from the paper </w:t>
+      </w:r>
+      <w:sdt>
+        <w:sdtPr>
+          <w:id w:val="1491514666"/>
+          <w:citation/>
+        </w:sdtPr>
+        <w:sdtContent>
+          <w:r>
+            <w:fldChar w:fldCharType="begin"/>
+          </w:r>
+          <w:r>
+            <w:instrText xml:space="preserve"> CITATION https://doi.org/10.48550/arxiv.1812.09652 \l 1033 </w:instrText>
+          </w:r>
+          <w:r>
+            <w:fldChar w:fldCharType="separate"/>
+          </w:r>
+          <w:r>
+            <w:rPr>
+              <w:noProof/>
+            </w:rPr>
+            <w:t>[10]</w:t>
+          </w:r>
+          <w:r>
+            <w:fldChar w:fldCharType="end"/>
+          </w:r>
+        </w:sdtContent>
+      </w:sdt>
+      <w:r>
+        <w:t xml:space="preserve"> propose a joint learning approach to generating instruction embeddings that capture not only the semantics of instructions within an architecture, but also their semantic relationships across architectures.</w:t>
+      </w:r>
+      <w:r>
+        <w:t xml:space="preserve"> </w:t>
+      </w:r>
+      <w:r>
+        <w:lastRenderedPageBreak/>
+        <w:t>(</w:t>
+      </w:r>
+      <w:hyperlink r:id="rId10" w:history="1">
+        <w:r>
+          <w:rPr>
+            <w:rStyle w:val="Hyperlink"/>
+            <w:b/>
+            <w:bCs/>
+            <w:color w:val="428BCA"/>
+          </w:rPr>
+          <w:t xml:space="preserve">Uhlig et. al., </w:t>
+        </w:r>
+        <w:r>
+          <w:rPr>
+            <w:rStyle w:val="Hyperlink"/>
+            <w:b/>
+            <w:bCs/>
+            <w:color w:val="428BCA"/>
+          </w:rPr>
+          <w:t>2</w:t>
+        </w:r>
+        <w:r>
+          <w:rPr>
+            <w:rStyle w:val="Hyperlink"/>
+            <w:b/>
+            <w:bCs/>
+            <w:color w:val="428BCA"/>
+          </w:rPr>
+          <w:t>022</w:t>
+        </w:r>
+      </w:hyperlink>
+      <w:r>
+        <w:t>) propose deep learning approximate matching (DLAM), which achieves much higher accuracy in detecting anomalies in fuzzy hashes than conventional approaches.</w:t>
+      </w:r>
+    </w:p>
+    <w:p>
+      <w:pPr>
+        <w:ind w:firstLine="540"/>
+        <w:jc w:val="both"/>
+      </w:pPr>
+      <w:r>
+        <w:t>(</w:t>
+      </w:r>
+      <w:hyperlink r:id="rId11" w:history="1">
+        <w:r>
+          <w:rPr>
+            <w:rStyle w:val="Hyperlink"/>
+            <w:b/>
+            <w:bCs/>
+            <w:color w:val="428BCA"/>
+          </w:rPr>
+          <w:t>Zh</w:t>
+        </w:r>
+        <w:r>
+          <w:rPr>
+            <w:rStyle w:val="Hyperlink"/>
+            <w:b/>
+            <w:bCs/>
+            <w:color w:val="428BCA"/>
+          </w:rPr>
+          <w:t>a</w:t>
+        </w:r>
+        <w:r>
+          <w:rPr>
+            <w:rStyle w:val="Hyperlink"/>
+            <w:b/>
+            <w:bCs/>
+            <w:color w:val="428BCA"/>
+          </w:rPr>
+          <w:t>ng et. al., 2019</w:t>
+        </w:r>
+      </w:hyperlink>
+      <w:r>
+        <w:t>) propose a cloud-based malware detection system called SaaS by leveraging and marrying multiple approaches from diverse domains such as natural language processing (n-gram), image processing (GLCM), cryptography (fuzzy hash), machine learning (random forest) and complex networks.</w:t>
+      </w:r>
+      <w:r>
+        <w:t xml:space="preserve"> (</w:t>
+      </w:r>
+      <w:proofErr w:type="spellStart"/>
+      <w:r>
+        <w:fldChar w:fldCharType="begin"/>
+      </w:r>
+      <w:r>
+        <w:instrText>HYPERLINK "https://www.paperdigest.org/paper/?paper_id=arxiv-2204.06624"</w:instrText>
+      </w:r>
+      <w:r>
+        <w:fldChar w:fldCharType="separate"/>
+      </w:r>
+      <w:r>
+        <w:rPr>
+          <w:rStyle w:val="Hyperlink"/>
+          <w:b/>
+          <w:bCs/>
+          <w:color w:val="428BCA"/>
+        </w:rPr>
+        <w:t>Sahabandu</w:t>
+      </w:r>
+      <w:proofErr w:type="spellEnd"/>
+      <w:r>
+        <w:rPr>
+          <w:rStyle w:val="Hyperlink"/>
+          <w:b/>
+          <w:bCs/>
+          <w:color w:val="428BCA"/>
+        </w:rPr>
+        <w:t xml:space="preserve"> et. al., 2</w:t>
+      </w:r>
+      <w:r>
+        <w:rPr>
+          <w:rStyle w:val="Hyperlink"/>
+          <w:b/>
+          <w:bCs/>
+          <w:color w:val="428BCA"/>
+        </w:rPr>
+        <w:t>0</w:t>
+      </w:r>
+      <w:r>
+        <w:rPr>
+          <w:rStyle w:val="Hyperlink"/>
+          <w:b/>
+          <w:bCs/>
+          <w:color w:val="428BCA"/>
+        </w:rPr>
+        <w:t>22</w:t>
+      </w:r>
+      <w:r>
+        <w:rPr>
+          <w:rStyle w:val="Hyperlink"/>
+          <w:b/>
+          <w:bCs/>
+          <w:color w:val="428BCA"/>
+        </w:rPr>
+        <w:fldChar w:fldCharType="end"/>
+      </w:r>
+      <w:r>
+        <w:t xml:space="preserve">) propose a binary code feature extraction model to improve the accuracy and scalability of ML-based ISA identification methods. </w:t>
+      </w:r>
+      <w:r>
+        <w:t>(</w:t>
+      </w:r>
+      <w:hyperlink r:id="rId12" w:history="1">
+        <w:r>
+          <w:rPr>
+            <w:rStyle w:val="Hyperlink"/>
+          </w:rPr>
+          <w:t>Na</w:t>
+        </w:r>
+        <w:r>
+          <w:rPr>
+            <w:rStyle w:val="Hyperlink"/>
+          </w:rPr>
+          <w:t>g</w:t>
+        </w:r>
+        <w:r>
+          <w:rPr>
+            <w:rStyle w:val="Hyperlink"/>
+          </w:rPr>
+          <w:t>ano et. al., 2017</w:t>
+        </w:r>
+      </w:hyperlink>
+      <w:r>
+        <w:t>) propose a new method which automatically detects new malware subspecies by static analysis of execution files and machine learning.</w:t>
+      </w:r>
+    </w:p>
+    <w:p>
+      <w:pPr>
+        <w:ind w:firstLine="540"/>
+        <w:jc w:val="both"/>
+      </w:pPr>
+    </w:p>
+    <w:p>
+      <w:pPr>
+        <w:ind w:firstLine="720"/>
+      </w:pPr>
+      <w:r>
+        <w:t>All of the mentioned works use a static analysis approach in detecting the malicious samples. But there are also papers that take into consideration the dynamic analysis methodology to asses if a sample is malicious. (</w:t>
+      </w:r>
+      <w:hyperlink r:id="rId13" w:history="1">
+        <w:r>
+          <w:rPr>
+            <w:rStyle w:val="Hyperlink"/>
+          </w:rPr>
+          <w:t>Wan</w:t>
+        </w:r>
+        <w:r>
+          <w:rPr>
+            <w:rStyle w:val="Hyperlink"/>
+          </w:rPr>
+          <w:t>g</w:t>
+        </w:r>
+        <w:r>
+          <w:rPr>
+            <w:rStyle w:val="Hyperlink"/>
+          </w:rPr>
+          <w:t xml:space="preserve"> et. al., 2018</w:t>
+        </w:r>
+      </w:hyperlink>
+      <w:r>
+        <w:t>) propose an effective and automatic malware detection method using the text semantics of network traffic. The approach assessed is a novel dynamic malware analysis method, which may generalize better than static analysis to newer variants (</w:t>
+      </w:r>
+      <w:hyperlink r:id="rId14" w:history="1">
+        <w:r>
+          <w:rPr>
+            <w:rStyle w:val="Hyperlink"/>
+          </w:rPr>
+          <w:t>Ki</w:t>
+        </w:r>
+        <w:r>
+          <w:rPr>
+            <w:rStyle w:val="Hyperlink"/>
+          </w:rPr>
+          <w:t>m</w:t>
+        </w:r>
+        <w:r>
+          <w:rPr>
+            <w:rStyle w:val="Hyperlink"/>
+          </w:rPr>
+          <w:t>, 2018</w:t>
+        </w:r>
+      </w:hyperlink>
+      <w:r>
+        <w:t xml:space="preserve">). </w:t>
+      </w:r>
+      <w:r>
+        <w:t>To leverage the application of deep learning architectures towards cyber security (</w:t>
+      </w:r>
+      <w:proofErr w:type="spellStart"/>
+      <w:r>
+        <w:fldChar w:fldCharType="begin"/>
+      </w:r>
+      <w:r>
+        <w:instrText xml:space="preserve"> HYPERLINK "https://www.paperdigest.org/paper/?paper_id=doi.org_10.1007_978-3-030-16837-7_7" </w:instrText>
+      </w:r>
+      <w:r>
+        <w:fldChar w:fldCharType="separate"/>
+      </w:r>
+      <w:r>
+        <w:rPr>
+          <w:rStyle w:val="Hyperlink"/>
+          <w:b/>
+          <w:bCs/>
+          <w:color w:val="428BCA"/>
+        </w:rPr>
+        <w:t>Vinayakum</w:t>
+      </w:r>
+      <w:r>
+        <w:rPr>
+          <w:rStyle w:val="Hyperlink"/>
+          <w:b/>
+          <w:bCs/>
+          <w:color w:val="428BCA"/>
+        </w:rPr>
+        <w:t>a</w:t>
+      </w:r>
+      <w:r>
+        <w:rPr>
+          <w:rStyle w:val="Hyperlink"/>
+          <w:b/>
+          <w:bCs/>
+          <w:color w:val="428BCA"/>
+        </w:rPr>
+        <w:t>r</w:t>
+      </w:r>
+      <w:proofErr w:type="spellEnd"/>
+      <w:r>
+        <w:rPr>
+          <w:rStyle w:val="Hyperlink"/>
+          <w:b/>
+          <w:bCs/>
+          <w:color w:val="428BCA"/>
+        </w:rPr>
+        <w:t xml:space="preserve"> et. al., 2019</w:t>
+      </w:r>
+      <w:r>
+        <w:fldChar w:fldCharType="end"/>
+      </w:r>
+      <w:r>
+        <w:t>) consider intrusion detection, traffic analysis and Android malware detection. An anomaly detection method is implemented using Natural Language Processing (NLP) based on Bags of System Calls (</w:t>
+      </w:r>
+      <w:proofErr w:type="spellStart"/>
+      <w:r>
+        <w:t>BoSC</w:t>
+      </w:r>
+      <w:proofErr w:type="spellEnd"/>
+      <w:r>
+        <w:t>) for learning the behavior of applications on Windows virtual machines running on Xen hypervisor (</w:t>
+      </w:r>
+      <w:proofErr w:type="spellStart"/>
+      <w:r>
+        <w:fldChar w:fldCharType="begin"/>
+      </w:r>
+      <w:r>
+        <w:instrText xml:space="preserve"> HYPERLINK "https://www.paperdigest.org/paper/?paper_id=doi.org_10.14569_ijacsa.2020.0110559" </w:instrText>
+      </w:r>
+      <w:r>
+        <w:fldChar w:fldCharType="separate"/>
+      </w:r>
+      <w:r>
+        <w:rPr>
+          <w:rStyle w:val="Hyperlink"/>
+          <w:b/>
+          <w:bCs/>
+          <w:color w:val="428BCA"/>
+        </w:rPr>
+        <w:t>Peddo</w:t>
+      </w:r>
+      <w:r>
+        <w:rPr>
+          <w:rStyle w:val="Hyperlink"/>
+          <w:b/>
+          <w:bCs/>
+          <w:color w:val="428BCA"/>
+        </w:rPr>
+        <w:t>j</w:t>
+      </w:r>
+      <w:r>
+        <w:rPr>
+          <w:rStyle w:val="Hyperlink"/>
+          <w:b/>
+          <w:bCs/>
+          <w:color w:val="428BCA"/>
+        </w:rPr>
+        <w:t>u</w:t>
+      </w:r>
+      <w:proofErr w:type="spellEnd"/>
+      <w:r>
+        <w:rPr>
+          <w:rStyle w:val="Hyperlink"/>
+          <w:b/>
+          <w:bCs/>
+          <w:color w:val="428BCA"/>
+        </w:rPr>
+        <w:t xml:space="preserve"> et. al., 2020</w:t>
+      </w:r>
+      <w:r>
+        <w:fldChar w:fldCharType="end"/>
+      </w:r>
+      <w:r>
+        <w:t>).</w:t>
+      </w:r>
+      <w:r>
+        <w:t xml:space="preserve"> </w:t>
+      </w:r>
+      <w:r>
+        <w:t>(</w:t>
+      </w:r>
+      <w:hyperlink r:id="rId15" w:history="1">
+        <w:r>
+          <w:rPr>
+            <w:rStyle w:val="Hyperlink"/>
+            <w:b/>
+            <w:bCs/>
+            <w:color w:val="428BCA"/>
+          </w:rPr>
+          <w:t>Chen</w:t>
+        </w:r>
+        <w:r>
+          <w:rPr>
+            <w:rStyle w:val="Hyperlink"/>
+            <w:b/>
+            <w:bCs/>
+            <w:color w:val="428BCA"/>
+          </w:rPr>
+          <w:t xml:space="preserve"> </w:t>
+        </w:r>
+        <w:r>
+          <w:rPr>
+            <w:rStyle w:val="Hyperlink"/>
+            <w:b/>
+            <w:bCs/>
+            <w:color w:val="428BCA"/>
+          </w:rPr>
+          <w:t>et. al., 2022</w:t>
+        </w:r>
+      </w:hyperlink>
+      <w:r>
+        <w:t xml:space="preserve">) present </w:t>
+      </w:r>
+      <w:proofErr w:type="spellStart"/>
+      <w:r>
+        <w:t>AVMiner</w:t>
+      </w:r>
+      <w:proofErr w:type="spellEnd"/>
+      <w:r>
+        <w:t>, an expansible malware tagging system that can mine the most vital tokens from AV labels. (</w:t>
+      </w:r>
+      <w:proofErr w:type="spellStart"/>
+      <w:r>
+        <w:fldChar w:fldCharType="begin"/>
+      </w:r>
+      <w:r>
+        <w:instrText>HYPERLINK "https://www.paperdigest.org/paper/?paper_id=arxiv-2209.03547"</w:instrText>
+      </w:r>
+      <w:r>
+        <w:fldChar w:fldCharType="separate"/>
+      </w:r>
+      <w:r>
+        <w:rPr>
+          <w:rStyle w:val="Hyperlink"/>
+          <w:b/>
+          <w:bCs/>
+          <w:color w:val="428BCA"/>
+        </w:rPr>
+        <w:t>Man</w:t>
+      </w:r>
+      <w:r>
+        <w:rPr>
+          <w:rStyle w:val="Hyperlink"/>
+          <w:b/>
+          <w:bCs/>
+          <w:color w:val="428BCA"/>
         </w:rPr>
         <w:t>i</w:t>
       </w:r>
       <w:r>
         <w:rPr>
-          <w:sz w:val="20"/>
-          <w:szCs w:val="20"/>
-        </w:rPr>
-        <w:t>or</w:t>
-      </w:r>
-      <w:r>
-        <w:rPr>
-          <w:sz w:val="20"/>
-          <w:szCs w:val="20"/>
-        </w:rPr>
-        <w:t xml:space="preserve">, machine language processing, malware, </w:t>
-      </w:r>
-      <w:r>
-        <w:rPr>
-          <w:sz w:val="20"/>
-          <w:szCs w:val="20"/>
-        </w:rPr>
-        <w:t>natural language processing</w:t>
-      </w:r>
-      <w:r>
-        <w:rPr>
-          <w:sz w:val="20"/>
-          <w:szCs w:val="20"/>
-        </w:rPr>
-        <w:t>.</w:t>
-      </w:r>
-    </w:p>
-    <w:p>
-      <w:pPr>
+          <w:rStyle w:val="Hyperlink"/>
+          <w:b/>
+          <w:bCs/>
+          <w:color w:val="428BCA"/>
+        </w:rPr>
+        <w:t>riho</w:t>
+      </w:r>
+      <w:proofErr w:type="spellEnd"/>
+      <w:r>
+        <w:rPr>
+          <w:rStyle w:val="Hyperlink"/>
+          <w:b/>
+          <w:bCs/>
+          <w:color w:val="428BCA"/>
+        </w:rPr>
+        <w:t xml:space="preserve"> et. al., 2022</w:t>
+      </w:r>
+      <w:r>
+        <w:rPr>
+          <w:rStyle w:val="Hyperlink"/>
+          <w:b/>
+          <w:bCs/>
+          <w:color w:val="428BCA"/>
+        </w:rPr>
+        <w:fldChar w:fldCharType="end"/>
+      </w:r>
+      <w:r>
+        <w:t xml:space="preserve">) present MalBehavD-V1, a new </w:t>
+      </w:r>
+      <w:proofErr w:type="spellStart"/>
+      <w:r>
+        <w:t>behavioural</w:t>
+      </w:r>
+      <w:proofErr w:type="spellEnd"/>
+      <w:r>
+        <w:t xml:space="preserve"> dataset of Windows Application Programming Interface (API) calls extracted from benign and malware executable files using the dynamic analysis approach. </w:t>
+      </w:r>
+      <w:r>
+        <w:t>MDTA is the best suitable and manageable approach for analyzing behavioral reports using a machine learning algorithm for providing security measures to identify malware without the intervention of the investigator (</w:t>
+      </w:r>
+      <w:proofErr w:type="spellStart"/>
+      <w:r>
+        <w:fldChar w:fldCharType="begin"/>
+      </w:r>
+      <w:r>
+        <w:instrText>HYPERLINK "https://www.paperdigest.org/paper/?paper_id=doi.org_10.1007_978-981-16-1866-6_10"</w:instrText>
+      </w:r>
+      <w:r>
+        <w:fldChar w:fldCharType="separate"/>
+      </w:r>
+      <w:r>
+        <w:rPr>
+          <w:rStyle w:val="Hyperlink"/>
+          <w:b/>
+          <w:bCs/>
+          <w:color w:val="428BCA"/>
+        </w:rPr>
+        <w:t>Vanjire</w:t>
+      </w:r>
+      <w:proofErr w:type="spellEnd"/>
+      <w:r>
+        <w:rPr>
+          <w:rStyle w:val="Hyperlink"/>
+          <w:b/>
+          <w:bCs/>
+          <w:color w:val="428BCA"/>
+        </w:rPr>
+        <w:t xml:space="preserve"> et. al., 20</w:t>
+      </w:r>
+      <w:r>
+        <w:rPr>
+          <w:rStyle w:val="Hyperlink"/>
+          <w:b/>
+          <w:bCs/>
+          <w:color w:val="428BCA"/>
+        </w:rPr>
+        <w:t>2</w:t>
+      </w:r>
+      <w:r>
+        <w:rPr>
+          <w:rStyle w:val="Hyperlink"/>
+          <w:b/>
+          <w:bCs/>
+          <w:color w:val="428BCA"/>
+        </w:rPr>
+        <w:t>1</w:t>
+      </w:r>
+      <w:r>
+        <w:rPr>
+          <w:rStyle w:val="Hyperlink"/>
+          <w:b/>
+          <w:bCs/>
+          <w:color w:val="428BCA"/>
+        </w:rPr>
+        <w:fldChar w:fldCharType="end"/>
+      </w:r>
+      <w:r>
+        <w:t>). (</w:t>
+      </w:r>
+      <w:hyperlink r:id="rId16" w:history="1">
+        <w:r>
+          <w:rPr>
+            <w:rStyle w:val="Hyperlink"/>
+            <w:b/>
+            <w:bCs/>
+            <w:color w:val="428BCA"/>
+          </w:rPr>
+          <w:t>Poudyal et</w:t>
+        </w:r>
+        <w:r>
+          <w:rPr>
+            <w:rStyle w:val="Hyperlink"/>
+            <w:b/>
+            <w:bCs/>
+            <w:color w:val="428BCA"/>
+          </w:rPr>
+          <w:t>.</w:t>
+        </w:r>
+        <w:r>
+          <w:rPr>
+            <w:rStyle w:val="Hyperlink"/>
+            <w:b/>
+            <w:bCs/>
+            <w:color w:val="428BCA"/>
+          </w:rPr>
+          <w:t xml:space="preserve"> al., 2021</w:t>
+        </w:r>
+      </w:hyperlink>
+      <w:r>
+        <w:t>) propose a deep inspection approach for multi-level profiling of crypto-ransomware, which captures the distinct features at Dynamic link library, function call, and assembly levels. (</w:t>
+      </w:r>
+      <w:proofErr w:type="spellStart"/>
+      <w:r>
+        <w:fldChar w:fldCharType="begin"/>
+      </w:r>
+      <w:r>
+        <w:instrText>HYPERLINK "https://www.paperdigest.org/paper/?paper_id=doi.org_10.1007_s00521-021-05861-7"</w:instrText>
+      </w:r>
+      <w:r>
+        <w:fldChar w:fldCharType="separate"/>
+      </w:r>
+      <w:r>
+        <w:rPr>
+          <w:rStyle w:val="Hyperlink"/>
+          <w:b/>
+          <w:bCs/>
+          <w:color w:val="428BCA"/>
+        </w:rPr>
+        <w:t>Parildi</w:t>
+      </w:r>
+      <w:proofErr w:type="spellEnd"/>
+      <w:r>
+        <w:rPr>
+          <w:rStyle w:val="Hyperlink"/>
+          <w:b/>
+          <w:bCs/>
+          <w:color w:val="428BCA"/>
+        </w:rPr>
+        <w:t xml:space="preserve"> et. al., 2</w:t>
+      </w:r>
+      <w:r>
+        <w:rPr>
+          <w:rStyle w:val="Hyperlink"/>
+          <w:b/>
+          <w:bCs/>
+          <w:color w:val="428BCA"/>
+        </w:rPr>
+        <w:t>0</w:t>
+      </w:r>
+      <w:r>
+        <w:rPr>
+          <w:rStyle w:val="Hyperlink"/>
+          <w:b/>
+          <w:bCs/>
+          <w:color w:val="428BCA"/>
+        </w:rPr>
+        <w:t>21</w:t>
+      </w:r>
+      <w:r>
+        <w:rPr>
+          <w:rStyle w:val="Hyperlink"/>
+          <w:b/>
+          <w:bCs/>
+          <w:color w:val="428BCA"/>
+        </w:rPr>
+        <w:fldChar w:fldCharType="end"/>
+      </w:r>
+      <w:r>
+        <w:t>) present an alternative method for malware detection, which makes use of assembly opcode sequences obtained during runtime. Other influential work includes (</w:t>
+      </w:r>
+      <w:proofErr w:type="spellStart"/>
+      <w:r>
+        <w:fldChar w:fldCharType="begin"/>
+      </w:r>
+      <w:r>
+        <w:instrText>HYPERLINK "https://www.paperdigest.org/paper/?paper_id=doi.org_10.1007_978-3-319-50127-7_11"</w:instrText>
+      </w:r>
+      <w:r>
+        <w:fldChar w:fldCharType="separate"/>
+      </w:r>
+      <w:r>
+        <w:rPr>
+          <w:rStyle w:val="Hyperlink"/>
+          <w:b/>
+          <w:bCs/>
+          <w:color w:val="428BCA"/>
+        </w:rPr>
+        <w:t>Kolos</w:t>
+      </w:r>
+      <w:r>
+        <w:rPr>
+          <w:rStyle w:val="Hyperlink"/>
+          <w:b/>
+          <w:bCs/>
+          <w:color w:val="428BCA"/>
+        </w:rPr>
+        <w:t>n</w:t>
+      </w:r>
+      <w:r>
+        <w:rPr>
+          <w:rStyle w:val="Hyperlink"/>
+          <w:b/>
+          <w:bCs/>
+          <w:color w:val="428BCA"/>
+        </w:rPr>
+        <w:t>jaji</w:t>
+      </w:r>
+      <w:proofErr w:type="spellEnd"/>
+      <w:r>
+        <w:rPr>
+          <w:rStyle w:val="Hyperlink"/>
+          <w:b/>
+          <w:bCs/>
+          <w:color w:val="428BCA"/>
+        </w:rPr>
+        <w:t xml:space="preserve"> et. al., 2016</w:t>
+      </w:r>
+      <w:r>
+        <w:rPr>
+          <w:rStyle w:val="Hyperlink"/>
+          <w:b/>
+          <w:bCs/>
+          <w:color w:val="428BCA"/>
+        </w:rPr>
+        <w:fldChar w:fldCharType="end"/>
+      </w:r>
+      <w:r>
+        <w:t>).</w:t>
+      </w:r>
+      <w:r>
+        <w:t xml:space="preserve"> (</w:t>
+      </w:r>
+      <w:hyperlink r:id="rId17" w:history="1">
+        <w:r>
+          <w:rPr>
+            <w:rStyle w:val="Hyperlink"/>
+          </w:rPr>
+          <w:t xml:space="preserve">Qin </w:t>
+        </w:r>
+        <w:r>
+          <w:rPr>
+            <w:rStyle w:val="Hyperlink"/>
+          </w:rPr>
+          <w:t>e</w:t>
+        </w:r>
+        <w:r>
+          <w:rPr>
+            <w:rStyle w:val="Hyperlink"/>
+          </w:rPr>
+          <w:t>t. al., 2020</w:t>
+        </w:r>
+      </w:hyperlink>
+      <w:r>
+        <w:t xml:space="preserve">) propose a Dynamic Ransomware Detector based on the improved </w:t>
+      </w:r>
+      <w:proofErr w:type="spellStart"/>
+      <w:proofErr w:type="gramStart"/>
+      <w:r>
+        <w:t>TextCNN</w:t>
+      </w:r>
+      <w:proofErr w:type="spellEnd"/>
+      <w:r>
+        <w:t>(</w:t>
+      </w:r>
+      <w:proofErr w:type="gramEnd"/>
+      <w:r>
+        <w:t>DRDT). (</w:t>
+      </w:r>
+      <w:proofErr w:type="spellStart"/>
+      <w:r>
+        <w:fldChar w:fldCharType="begin"/>
+      </w:r>
+      <w:r>
+        <w:instrText>HYPERLINK "https://www.paperdigest.org/paper/?paper_id=pubmed-32215308"</w:instrText>
+      </w:r>
+      <w:r>
+        <w:fldChar w:fldCharType="separate"/>
+      </w:r>
+      <w:r>
+        <w:rPr>
+          <w:rStyle w:val="Hyperlink"/>
+        </w:rPr>
+        <w:t>Zag</w:t>
+      </w:r>
+      <w:r>
+        <w:rPr>
+          <w:rStyle w:val="Hyperlink"/>
+        </w:rPr>
+        <w:t>o</w:t>
+      </w:r>
+      <w:proofErr w:type="spellEnd"/>
+      <w:r>
+        <w:rPr>
+          <w:rStyle w:val="Hyperlink"/>
+        </w:rPr>
+        <w:t xml:space="preserve"> et. al., 2020</w:t>
+      </w:r>
+      <w:r>
+        <w:rPr>
+          <w:rStyle w:val="Hyperlink"/>
+        </w:rPr>
+        <w:fldChar w:fldCharType="end"/>
+      </w:r>
+      <w:r>
+        <w:t>) selected 50 among the most notorious malware variants to be as exhaustive as possible.</w:t>
+      </w:r>
+    </w:p>
+    <w:p>
+      <w:pPr>
+        <w:ind w:firstLine="720"/>
         <w:jc w:val="both"/>
-        <w:rPr>
-          <w:sz w:val="20"/>
-          <w:szCs w:val="20"/>
-        </w:rPr>
-      </w:pPr>
-    </w:p>
-    <w:p>
-      <w:pPr>
-        <w:keepNext/>
-        <w:numPr>
-          <w:ilvl w:val="0"/>
-          <w:numId w:val="1"/>
-        </w:numPr>
-        <w:autoSpaceDE w:val="0"/>
-        <w:autoSpaceDN w:val="0"/>
-        <w:spacing w:before="240" w:after="80"/>
-        <w:jc w:val="center"/>
-        <w:outlineLvl w:val="0"/>
-        <w:rPr>
-          <w:smallCaps/>
-          <w:kern w:val="28"/>
-          <w:sz w:val="20"/>
-          <w:szCs w:val="20"/>
-        </w:rPr>
-      </w:pPr>
-      <w:r>
-        <w:rPr>
-          <w:smallCaps/>
-          <w:kern w:val="28"/>
-          <w:sz w:val="20"/>
-          <w:szCs w:val="20"/>
-        </w:rPr>
-        <w:t>Introduction</w:t>
-      </w:r>
-    </w:p>
-    <w:p>
-      <w:pPr>
-        <w:keepNext/>
-        <w:framePr w:dropCap="drop" w:lines="2" w:wrap="around" w:vAnchor="text" w:hAnchor="text"/>
-        <w:spacing w:line="459" w:lineRule="exact"/>
-        <w:jc w:val="both"/>
-        <w:textAlignment w:val="baseline"/>
-        <w:rPr>
-          <w:position w:val="-5"/>
-          <w:sz w:val="58"/>
-          <w:szCs w:val="58"/>
-        </w:rPr>
-      </w:pPr>
-      <w:r>
-        <w:rPr>
-          <w:position w:val="-5"/>
-          <w:sz w:val="58"/>
-          <w:szCs w:val="58"/>
-        </w:rPr>
-        <w:t>T</w:t>
-      </w:r>
-    </w:p>
-    <w:p>
-      <w:pPr>
-        <w:jc w:val="both"/>
-        <w:rPr>
-          <w:sz w:val="20"/>
-          <w:szCs w:val="20"/>
-        </w:rPr>
-      </w:pPr>
-      <w:r>
-        <w:rPr>
-          <w:sz w:val="20"/>
-          <w:szCs w:val="20"/>
-        </w:rPr>
-        <w:t xml:space="preserve">his article guides a stepwise walkthrough by Experts for writing a successful journal or a research paper starting from inception of ideas till their publications. Research papers are highly recognized in scholar fraternity and form a core part of PhD curriculum. Research scholars publish their research work in leading journals to complete their grades. In addition, the published research </w:t>
-      </w:r>
-      <w:r>
-        <w:rPr>
-          <w:sz w:val="20"/>
-          <w:szCs w:val="20"/>
-        </w:rPr>
-        <w:t>work also provides a big weight-</w:t>
-      </w:r>
-      <w:r>
-        <w:rPr>
-          <w:sz w:val="20"/>
-          <w:szCs w:val="20"/>
-        </w:rPr>
-        <w:t xml:space="preserve">age to get admissions in reputed varsity. Now, here we enlist the proven steps to publish the research paper in a journal. </w:t>
-      </w:r>
-    </w:p>
-    <w:p>
-      <w:pPr>
-        <w:jc w:val="both"/>
-        <w:rPr>
-          <w:sz w:val="20"/>
-          <w:szCs w:val="20"/>
-        </w:rPr>
-      </w:pPr>
-    </w:p>
-    <w:p>
-      <w:pPr>
-        <w:jc w:val="both"/>
-        <w:rPr>
-          <w:sz w:val="20"/>
-          <w:szCs w:val="20"/>
-        </w:rPr>
-      </w:pPr>
-      <w:r>
-        <w:rPr>
-          <w:sz w:val="20"/>
-          <w:szCs w:val="20"/>
-        </w:rPr>
+      </w:pPr>
+    </w:p>
+    <w:p>
+      <w:pPr>
+        <w:pStyle w:val="Header"/>
+      </w:pPr>
+      <w:r>
+        <w:t>Discussion</w:t>
+      </w:r>
+    </w:p>
+    <w:p/>
+    <w:p>
+      <w:pPr>
+        <w:ind w:firstLine="720"/>
+      </w:pPr>
+      <w:r>
+        <w:t xml:space="preserve">In </w:t>
+      </w:r>
+      <w:sdt>
+        <w:sdtPr>
+          <w:id w:val="1673757075"/>
+          <w:citation/>
+        </w:sdtPr>
+        <w:sdtContent>
+          <w:r>
+            <w:fldChar w:fldCharType="begin"/>
+          </w:r>
+          <w:r>
+            <w:instrText xml:space="preserve"> CITATION Boj16 \l 1033 </w:instrText>
+          </w:r>
+          <w:r>
+            <w:fldChar w:fldCharType="separate"/>
+          </w:r>
+          <w:r>
+            <w:rPr>
+              <w:noProof/>
+            </w:rPr>
+            <w:t>[2]</w:t>
+          </w:r>
+          <w:r>
+            <w:fldChar w:fldCharType="end"/>
+          </w:r>
+        </w:sdtContent>
+      </w:sdt>
+      <w:r>
+        <w:t xml:space="preserve"> the authors look into </w:t>
+      </w:r>
+    </w:p>
+    <w:p>
+      <w:r>
+        <w:br w:type="page"/>
+      </w:r>
+      <w:r>
+        <w:rPr>
+          <w:sz w:val="20"/>
+          <w:szCs w:val="20"/>
+        </w:rPr>
+        <w:lastRenderedPageBreak/>
         <w:t xml:space="preserve">Identify the constructs of a Journal – Essentially a journal consists of five major sections. The number of pages may vary depending upon the topic of research work but generally comprises up to </w:t>
       </w:r>
       <w:smartTag w:uri="urn:schemas-microsoft-com:office:smarttags" w:element="time">
         <w:smartTagPr>
+          <w:attr w:name="Minute" w:val="55"/>
           <w:attr w:name="Hour" w:val="18"/>
-          <w:attr w:name="Minute" w:val="55"/>
         </w:smartTagPr>
         <w:r>
           <w:rPr>
@@ -692,87 +1807,7 @@
           <w:sz w:val="20"/>
           <w:szCs w:val="20"/>
         </w:rPr>
-        <w:t>It's the foremost preliminary step for proceeding with any research work writing. While doing this go through a complete thought process of your Journal subject and research for it's viability by following means:</w:t>
-      </w:r>
-    </w:p>
-    <w:p>
-      <w:pPr>
-        <w:numPr>
-          <w:ilvl w:val="0"/>
-          <w:numId w:val="8"/>
-        </w:numPr>
-        <w:jc w:val="both"/>
-        <w:rPr>
-          <w:sz w:val="20"/>
-          <w:szCs w:val="20"/>
-        </w:rPr>
-      </w:pPr>
-      <w:r>
-        <w:rPr>
-          <w:sz w:val="20"/>
-          <w:szCs w:val="20"/>
-        </w:rPr>
-        <w:t xml:space="preserve">Read already published work in the same field. </w:t>
-      </w:r>
-    </w:p>
-    <w:p>
-      <w:pPr>
-        <w:numPr>
-          <w:ilvl w:val="0"/>
-          <w:numId w:val="8"/>
-        </w:numPr>
-        <w:jc w:val="both"/>
-        <w:rPr>
-          <w:sz w:val="20"/>
-          <w:szCs w:val="20"/>
-        </w:rPr>
-      </w:pPr>
-      <w:r>
-        <w:rPr>
-          <w:sz w:val="20"/>
-          <w:szCs w:val="20"/>
-        </w:rPr>
-        <w:t xml:space="preserve">Goggling on the topic of your research work. </w:t>
-      </w:r>
-    </w:p>
-    <w:p>
-      <w:pPr>
-        <w:numPr>
-          <w:ilvl w:val="0"/>
-          <w:numId w:val="8"/>
-        </w:numPr>
-        <w:jc w:val="both"/>
-        <w:rPr>
-          <w:sz w:val="20"/>
-          <w:szCs w:val="20"/>
-        </w:rPr>
-      </w:pPr>
-      <w:r>
-        <w:rPr>
-          <w:sz w:val="20"/>
-          <w:szCs w:val="20"/>
-        </w:rPr>
-        <w:t xml:space="preserve">Attend conferences, workshops and symposiums on the same fields or on related counterparts. </w:t>
-      </w:r>
-    </w:p>
-    <w:p>
-      <w:pPr>
-        <w:numPr>
-          <w:ilvl w:val="0"/>
-          <w:numId w:val="8"/>
-        </w:numPr>
-        <w:jc w:val="both"/>
-        <w:rPr>
-          <w:sz w:val="20"/>
-          <w:szCs w:val="20"/>
-        </w:rPr>
-      </w:pPr>
-      <w:r>
-        <w:rPr>
-          <w:sz w:val="20"/>
-          <w:szCs w:val="20"/>
-        </w:rPr>
-        <w:t xml:space="preserve">Understand the scientific terms and jargon related to your research work. </w:t>
+        <w:t xml:space="preserve">It's the foremost preliminary step for proceeding with any research work </w:t>
       </w:r>
     </w:p>
     <w:p>
@@ -901,7 +1936,6 @@
           <w:sz w:val="20"/>
           <w:szCs w:val="20"/>
         </w:rPr>
-        <w:lastRenderedPageBreak/>
         <w:t>This approach works the best in guidance of fellow researchers. In this the authors continuously receives or asks inputs from their fellows. It enriches the information pool of your paper with expert comments or up gradations. And the researcher feels confident about their work and takes a jump to start the paper writing.</w:t>
       </w:r>
     </w:p>
@@ -948,7 +1982,71 @@
           <w:sz w:val="20"/>
           <w:szCs w:val="20"/>
         </w:rPr>
-        <w:t xml:space="preserve"> of software available which can mimic the process involved in your research work and can produce the possible result. One of such type of software is Matlab. You can readily find Mfiles related to your research work on internet or in some cases these can require few modifications. Once these Mfiles are uploaded in software, you can get the simulated results of your paper and it easies the process of paper writing.</w:t>
+        <w:t xml:space="preserve"> of software available which can mimic the process involved in your research work and can produce the possible result. One of such type of software is </w:t>
+      </w:r>
+      <w:proofErr w:type="spellStart"/>
+      <w:r>
+        <w:rPr>
+          <w:sz w:val="20"/>
+          <w:szCs w:val="20"/>
+        </w:rPr>
+        <w:t>Matlab</w:t>
+      </w:r>
+      <w:proofErr w:type="spellEnd"/>
+      <w:r>
+        <w:rPr>
+          <w:sz w:val="20"/>
+          <w:szCs w:val="20"/>
+        </w:rPr>
+        <w:t xml:space="preserve">. You can readily find </w:t>
+      </w:r>
+      <w:proofErr w:type="spellStart"/>
+      <w:r>
+        <w:rPr>
+          <w:sz w:val="20"/>
+          <w:szCs w:val="20"/>
+        </w:rPr>
+        <w:t>Mfiles</w:t>
+      </w:r>
+      <w:proofErr w:type="spellEnd"/>
+      <w:r>
+        <w:rPr>
+          <w:sz w:val="20"/>
+          <w:szCs w:val="20"/>
+        </w:rPr>
+        <w:t xml:space="preserve"> related to your research work on internet or in some cases these can require few modifications. Once these </w:t>
+      </w:r>
+      <w:proofErr w:type="spellStart"/>
+      <w:r>
+        <w:rPr>
+          <w:sz w:val="20"/>
+          <w:szCs w:val="20"/>
+        </w:rPr>
+        <w:t>Mfiles</w:t>
+      </w:r>
+      <w:proofErr w:type="spellEnd"/>
+      <w:r>
+        <w:rPr>
+          <w:sz w:val="20"/>
+          <w:szCs w:val="20"/>
+        </w:rPr>
+        <w:t xml:space="preserve"> are uploaded in software, you can get the simulated results of your paper and it </w:t>
+      </w:r>
+      <w:proofErr w:type="spellStart"/>
+      <w:r>
+        <w:rPr>
+          <w:sz w:val="20"/>
+          <w:szCs w:val="20"/>
+        </w:rPr>
+        <w:t>easies</w:t>
+      </w:r>
+      <w:proofErr w:type="spellEnd"/>
+      <w:r>
+        <w:rPr>
+          <w:sz w:val="20"/>
+          <w:szCs w:val="20"/>
+        </w:rPr>
+        <w:t xml:space="preserve"> the process of paper writing.</w:t>
       </w:r>
     </w:p>
     <w:p>
@@ -1062,59 +2160,6 @@
       <w:pPr>
         <w:jc w:val="both"/>
         <w:rPr>
-          <w:sz w:val="20"/>
-          <w:szCs w:val="20"/>
-        </w:rPr>
-      </w:pPr>
-      <w:r>
-        <w:rPr>
-          <w:sz w:val="20"/>
-          <w:szCs w:val="20"/>
-        </w:rPr>
-        <w:t xml:space="preserve">Here comes the most crucial step for </w:t>
-      </w:r>
-      <w:r>
-        <w:rPr>
-          <w:sz w:val="20"/>
-          <w:szCs w:val="20"/>
-        </w:rPr>
-        <w:t>your</w:t>
-      </w:r>
-      <w:r>
-        <w:rPr>
-          <w:sz w:val="20"/>
-          <w:szCs w:val="20"/>
-        </w:rPr>
-        <w:t xml:space="preserve"> </w:t>
-      </w:r>
-      <w:r>
-        <w:rPr>
-          <w:sz w:val="20"/>
-          <w:szCs w:val="20"/>
-        </w:rPr>
-        <w:t>research publication</w:t>
-      </w:r>
-      <w:r>
-        <w:rPr>
-          <w:sz w:val="20"/>
-          <w:szCs w:val="20"/>
-        </w:rPr>
-        <w:t>. Ensure the drafted journal is critically reviewed by your peers or any subject matter experts. Always try to get maximum review comments even if you are well confident about your paper.</w:t>
-      </w:r>
-    </w:p>
-    <w:p>
-      <w:pPr>
-        <w:jc w:val="both"/>
-        <w:rPr>
-          <w:sz w:val="20"/>
-          <w:szCs w:val="20"/>
-        </w:rPr>
-      </w:pPr>
-    </w:p>
-    <w:p>
-      <w:pPr>
-        <w:jc w:val="both"/>
-        <w:rPr>
           <w:b/>
           <w:bCs/>
           <w:sz w:val="20"/>
@@ -1123,51 +2168,31 @@
       </w:pPr>
       <w:r>
         <w:rPr>
-          <w:b/>
-          <w:bCs/>
-          <w:sz w:val="20"/>
-          <w:szCs w:val="20"/>
-        </w:rPr>
-        <w:t>For</w:t>
-      </w:r>
-      <w:r>
-        <w:rPr>
-          <w:b/>
-          <w:bCs/>
-          <w:sz w:val="20"/>
-          <w:szCs w:val="20"/>
-        </w:rPr>
-        <w:t xml:space="preserve"> peer review send you </w:t>
-      </w:r>
-      <w:r>
-        <w:rPr>
-          <w:b/>
-          <w:bCs/>
-          <w:sz w:val="20"/>
-          <w:szCs w:val="20"/>
-        </w:rPr>
-        <w:t xml:space="preserve">research paper in IJSRP format to </w:t>
-      </w:r>
-      <w:hyperlink r:id="rId10" w:history="1">
-        <w:r>
-          <w:rPr>
-            <w:rStyle w:val="Hyperlink"/>
-            <w:b/>
-            <w:bCs/>
-            <w:sz w:val="20"/>
-            <w:szCs w:val="20"/>
-          </w:rPr>
-          <w:t>editor@ijsrp.org</w:t>
-        </w:r>
-      </w:hyperlink>
-      <w:r>
-        <w:rPr>
-          <w:b/>
-          <w:bCs/>
-          <w:sz w:val="20"/>
-          <w:szCs w:val="20"/>
-        </w:rPr>
-        <w:t>.</w:t>
+          <w:sz w:val="20"/>
+          <w:szCs w:val="20"/>
+        </w:rPr>
+        <w:t xml:space="preserve">Here comes the most crucial step for </w:t>
+      </w:r>
+      <w:r>
+        <w:rPr>
+          <w:sz w:val="20"/>
+          <w:szCs w:val="20"/>
+        </w:rPr>
+        <w:t>your</w:t>
+      </w:r>
+      <w:r>
+        <w:rPr>
+          <w:sz w:val="20"/>
+          <w:szCs w:val="20"/>
+        </w:rPr>
+        <w:t xml:space="preserve"> </w:t>
+      </w:r>
+      <w:r>
+        <w:rPr>
+          <w:sz w:val="20"/>
+          <w:szCs w:val="20"/>
+        </w:rPr>
+        <w:t>research publica</w:t>
       </w:r>
     </w:p>
     <w:p>
@@ -1348,7 +2373,7 @@
         </w:rPr>
         <w:t xml:space="preserve">After the successful review and payment, IJSRP will publish your paper for the current edition. You can find the payment details at: </w:t>
       </w:r>
-      <w:hyperlink r:id="rId11" w:history="1">
+      <w:hyperlink r:id="rId18" w:history="1">
         <w:r>
           <w:rPr>
             <w:rStyle w:val="Hyperlink"/>
@@ -1417,531 +2442,6 @@
       <w:r>
         <w:t xml:space="preserve">A conclusion section is not required. Although a conclusion may review the main points of the paper, do not replicate the abstract as the conclusion. A conclusion might elaborate on the importance of the work or suggest applications and extensions. </w:t>
       </w:r>
-    </w:p>
-    <w:p>
-      <w:pPr>
-        <w:pStyle w:val="ReferenceHead"/>
-      </w:pPr>
-      <w:r>
-        <w:t>Appendix</w:t>
-      </w:r>
-    </w:p>
-    <w:p>
-      <w:pPr>
-        <w:pStyle w:val="Text"/>
-      </w:pPr>
-      <w:r>
-        <w:t>Appendixes, if needed, appear before the acknowledgment.</w:t>
-      </w:r>
-    </w:p>
-    <w:p>
-      <w:pPr>
-        <w:pStyle w:val="ReferenceHead"/>
-      </w:pPr>
-      <w:r>
-        <w:t>Acknowledgment</w:t>
-      </w:r>
-    </w:p>
-    <w:p>
-      <w:pPr>
-        <w:pStyle w:val="Text"/>
-      </w:pPr>
-      <w:r>
-        <w:t xml:space="preserve">The preferred spelling of the word “acknowledgment” in American English is without an “e” after the “g.” Use the singular heading even if you have many acknowledgments. </w:t>
-      </w:r>
-    </w:p>
-    <w:p>
-      <w:pPr>
-        <w:pStyle w:val="ReferenceHead"/>
-      </w:pPr>
-      <w:r>
-        <w:t>References</w:t>
-      </w:r>
-    </w:p>
-    <w:p>
-      <w:pPr>
-        <w:pStyle w:val="references"/>
-      </w:pPr>
-      <w:r>
-        <w:t xml:space="preserve">G. O. Young, “Synthetic structure of industrial plastics (Book style with paper title and editor),” </w:t>
-      </w:r>
-      <w:r>
-        <w:tab/>
-        <w:t xml:space="preserve">in </w:t>
-      </w:r>
-      <w:r>
-        <w:rPr>
-          <w:i/>
-          <w:iCs/>
-        </w:rPr>
-        <w:t>Plastics</w:t>
-      </w:r>
-      <w:r>
-        <w:t xml:space="preserve">, 2nd ed. vol. 3, J. Peters, Ed.  </w:t>
-      </w:r>
-      <w:smartTag w:uri="urn:schemas-microsoft-com:office:smarttags" w:element="place">
-        <w:smartTag w:uri="urn:schemas-microsoft-com:office:smarttags" w:element="State">
-          <w:r>
-            <w:t>New York</w:t>
-          </w:r>
-        </w:smartTag>
-      </w:smartTag>
-      <w:r>
-        <w:t>: McGraw-Hill, 1964, pp. 15–64.</w:t>
-      </w:r>
-    </w:p>
-    <w:p>
-      <w:pPr>
-        <w:pStyle w:val="references"/>
-      </w:pPr>
-      <w:r>
-        <w:t xml:space="preserve">W.-K. Chen, </w:t>
-      </w:r>
-      <w:r>
-        <w:rPr>
-          <w:i/>
-          <w:iCs/>
-        </w:rPr>
-        <w:t>Linear Networks and Systems</w:t>
-      </w:r>
-      <w:r>
-        <w:t xml:space="preserve"> (Book style)</w:t>
-      </w:r>
-      <w:r>
-        <w:rPr>
-          <w:i/>
-          <w:iCs/>
-        </w:rPr>
-        <w:t>.</w:t>
-      </w:r>
-      <w:r>
-        <w:tab/>
-      </w:r>
-      <w:smartTag w:uri="urn:schemas-microsoft-com:office:smarttags" w:element="place">
-        <w:smartTag w:uri="urn:schemas-microsoft-com:office:smarttags" w:element="City">
-          <w:r>
-            <w:t>Belmont</w:t>
-          </w:r>
-        </w:smartTag>
-        <w:r>
-          <w:t xml:space="preserve">, </w:t>
-        </w:r>
-        <w:smartTag w:uri="urn:schemas-microsoft-com:office:smarttags" w:element="State">
-          <w:r>
-            <w:t>CA</w:t>
-          </w:r>
-        </w:smartTag>
-      </w:smartTag>
-      <w:r>
-        <w:t xml:space="preserve">: </w:t>
-      </w:r>
-      <w:smartTag w:uri="urn:schemas-microsoft-com:office:smarttags" w:element="place">
-        <w:smartTag w:uri="urn:schemas-microsoft-com:office:smarttags" w:element="City">
-          <w:r>
-            <w:t>Wadsworth</w:t>
-          </w:r>
-        </w:smartTag>
-      </w:smartTag>
-      <w:r>
-        <w:t>, 1993, pp. 123–135.</w:t>
-      </w:r>
-    </w:p>
-    <w:p>
-      <w:pPr>
-        <w:pStyle w:val="references"/>
-      </w:pPr>
-      <w:r>
-        <w:t xml:space="preserve">H. Poor, </w:t>
-      </w:r>
-      <w:r>
-        <w:rPr>
-          <w:i/>
-          <w:iCs/>
-        </w:rPr>
-        <w:t>An Introduction to Signal Detection and Estimation</w:t>
-      </w:r>
-      <w:r>
-        <w:t xml:space="preserve">.   </w:t>
-      </w:r>
-      <w:smartTag w:uri="urn:schemas-microsoft-com:office:smarttags" w:element="place">
-        <w:smartTag w:uri="urn:schemas-microsoft-com:office:smarttags" w:element="State">
-          <w:r>
-            <w:t>New York</w:t>
-          </w:r>
-        </w:smartTag>
-      </w:smartTag>
-      <w:r>
-        <w:t>: Springer-Verlag, 1985, ch. 4.</w:t>
-      </w:r>
-    </w:p>
-    <w:p>
-      <w:pPr>
-        <w:pStyle w:val="references"/>
-      </w:pPr>
-      <w:r>
-        <w:t>B. Smith, “An approach to graphs of linear forms (Unpublished work style),” unpublished.</w:t>
-      </w:r>
-    </w:p>
-    <w:p>
-      <w:pPr>
-        <w:pStyle w:val="references"/>
-      </w:pPr>
-      <w:r>
-        <w:t xml:space="preserve">E. H. Miller, “A note on reflector arrays (Periodical style—Accepted for publication),” </w:t>
-      </w:r>
-      <w:r>
-        <w:rPr>
-          <w:i/>
-          <w:iCs/>
-        </w:rPr>
-        <w:t>IEEE Trans. Antennas Propagat.</w:t>
-      </w:r>
-      <w:r>
-        <w:t>, to be published.</w:t>
-      </w:r>
-    </w:p>
-    <w:p>
-      <w:pPr>
-        <w:pStyle w:val="references"/>
-      </w:pPr>
-      <w:r>
-        <w:t xml:space="preserve">J. Wang, “Fundamentals of erbium-doped fiber amplifiers arrays (Periodical style—Submitted for publication),” </w:t>
-      </w:r>
-      <w:r>
-        <w:rPr>
-          <w:i/>
-          <w:iCs/>
-        </w:rPr>
-        <w:t>IEEE J. Quantum Electron.</w:t>
-      </w:r>
-      <w:r>
-        <w:t>, submitted for publication.</w:t>
-      </w:r>
-    </w:p>
-    <w:p>
-      <w:pPr>
-        <w:jc w:val="both"/>
-        <w:rPr>
-          <w:b/>
-          <w:bCs/>
-          <w:sz w:val="20"/>
-          <w:szCs w:val="20"/>
-        </w:rPr>
-      </w:pPr>
-    </w:p>
-    <w:p>
-      <w:pPr>
-        <w:pStyle w:val="ReferenceHead"/>
-      </w:pPr>
-      <w:r>
-        <w:lastRenderedPageBreak/>
-        <w:t>Authors</w:t>
-      </w:r>
-    </w:p>
-    <w:p>
-      <w:pPr>
-        <w:rPr>
-          <w:sz w:val="20"/>
-          <w:szCs w:val="20"/>
-        </w:rPr>
-      </w:pPr>
-      <w:r>
-        <w:rPr>
-          <w:b/>
-          <w:bCs/>
-          <w:sz w:val="20"/>
-          <w:szCs w:val="20"/>
-        </w:rPr>
-        <w:t>First</w:t>
-      </w:r>
-      <w:r>
-        <w:rPr>
-          <w:b/>
-          <w:bCs/>
-          <w:sz w:val="20"/>
-          <w:szCs w:val="20"/>
-        </w:rPr>
-        <w:t xml:space="preserve"> Author </w:t>
-      </w:r>
-      <w:r>
-        <w:rPr>
-          <w:sz w:val="20"/>
-          <w:szCs w:val="20"/>
-        </w:rPr>
-        <w:t>– Author name</w:t>
-      </w:r>
-      <w:r>
-        <w:rPr>
-          <w:sz w:val="20"/>
-          <w:szCs w:val="20"/>
-        </w:rPr>
-        <w:t>, qualifications</w:t>
-      </w:r>
-      <w:r>
-        <w:rPr>
-          <w:sz w:val="20"/>
-          <w:szCs w:val="20"/>
-        </w:rPr>
-        <w:t>, associated institute (if any) and email</w:t>
-      </w:r>
-      <w:r>
-        <w:rPr>
-          <w:sz w:val="20"/>
-          <w:szCs w:val="20"/>
-        </w:rPr>
-        <w:t xml:space="preserve"> address</w:t>
-      </w:r>
-      <w:r>
-        <w:rPr>
-          <w:sz w:val="20"/>
-          <w:szCs w:val="20"/>
-        </w:rPr>
-        <w:t>.</w:t>
-      </w:r>
-    </w:p>
-    <w:p>
-      <w:pPr>
-        <w:rPr>
-          <w:sz w:val="20"/>
-          <w:szCs w:val="20"/>
-        </w:rPr>
-      </w:pPr>
-      <w:r>
-        <w:rPr>
-          <w:b/>
-          <w:bCs/>
-          <w:sz w:val="20"/>
-          <w:szCs w:val="20"/>
-        </w:rPr>
-        <w:t>Second</w:t>
-      </w:r>
-      <w:r>
-        <w:rPr>
-          <w:b/>
-          <w:bCs/>
-          <w:sz w:val="20"/>
-          <w:szCs w:val="20"/>
-        </w:rPr>
-        <w:t xml:space="preserve"> Author </w:t>
-      </w:r>
-      <w:r>
-        <w:rPr>
-          <w:sz w:val="20"/>
-          <w:szCs w:val="20"/>
-        </w:rPr>
-        <w:t>– Author name</w:t>
-      </w:r>
-      <w:r>
-        <w:rPr>
-          <w:sz w:val="20"/>
-          <w:szCs w:val="20"/>
-        </w:rPr>
-        <w:t>, qualifications</w:t>
-      </w:r>
-      <w:r>
-        <w:rPr>
-          <w:sz w:val="20"/>
-          <w:szCs w:val="20"/>
-        </w:rPr>
-        <w:t>, associated institute (if any)</w:t>
-      </w:r>
-      <w:r>
-        <w:rPr>
-          <w:sz w:val="20"/>
-          <w:szCs w:val="20"/>
-        </w:rPr>
-        <w:t xml:space="preserve"> and email address</w:t>
-      </w:r>
-      <w:r>
-        <w:rPr>
-          <w:sz w:val="20"/>
-          <w:szCs w:val="20"/>
-        </w:rPr>
-        <w:t>.</w:t>
-      </w:r>
-    </w:p>
-    <w:p>
-      <w:pPr>
-        <w:rPr>
-          <w:sz w:val="20"/>
-          <w:szCs w:val="20"/>
-        </w:rPr>
-      </w:pPr>
-      <w:r>
-        <w:rPr>
-          <w:b/>
-          <w:bCs/>
-          <w:sz w:val="20"/>
-          <w:szCs w:val="20"/>
-        </w:rPr>
-        <w:t>Third</w:t>
-      </w:r>
-      <w:r>
-        <w:rPr>
-          <w:b/>
-          <w:bCs/>
-          <w:sz w:val="20"/>
-          <w:szCs w:val="20"/>
-        </w:rPr>
-        <w:t xml:space="preserve"> Author </w:t>
-      </w:r>
-      <w:r>
-        <w:rPr>
-          <w:sz w:val="20"/>
-          <w:szCs w:val="20"/>
-        </w:rPr>
-        <w:t>– Author name</w:t>
-      </w:r>
-      <w:r>
-        <w:rPr>
-          <w:sz w:val="20"/>
-          <w:szCs w:val="20"/>
-        </w:rPr>
-        <w:t>, qualifications</w:t>
-      </w:r>
-      <w:r>
-        <w:rPr>
-          <w:sz w:val="20"/>
-          <w:szCs w:val="20"/>
-        </w:rPr>
-        <w:t>, associated institute (if any)</w:t>
-      </w:r>
-      <w:r>
-        <w:rPr>
-          <w:sz w:val="20"/>
-          <w:szCs w:val="20"/>
-        </w:rPr>
-        <w:t xml:space="preserve"> and email address</w:t>
-      </w:r>
-      <w:r>
-        <w:rPr>
-          <w:sz w:val="20"/>
-          <w:szCs w:val="20"/>
-        </w:rPr>
-        <w:t>.</w:t>
-      </w:r>
-    </w:p>
-    <w:p>
-      <w:pPr>
-        <w:rPr>
-          <w:sz w:val="20"/>
-          <w:szCs w:val="20"/>
-        </w:rPr>
-      </w:pPr>
-    </w:p>
-    <w:p>
-      <w:pPr>
-        <w:rPr>
-          <w:sz w:val="20"/>
-          <w:szCs w:val="20"/>
-        </w:rPr>
-        <w:sectPr>
-          <w:type w:val="continuous"/>
-          <w:pgSz w:w="12240" w:h="15840" w:code="1"/>
-          <w:pgMar w:top="1152" w:right="720" w:bottom="1008" w:left="720" w:header="547" w:footer="446" w:gutter="0"/>
-          <w:cols w:space="288"/>
-          <w:docGrid w:linePitch="360"/>
-        </w:sectPr>
-      </w:pPr>
-      <w:r>
-        <w:rPr>
-          <w:b/>
-          <w:bCs/>
-          <w:sz w:val="20"/>
-          <w:szCs w:val="20"/>
-        </w:rPr>
-        <w:t xml:space="preserve">Correspondence </w:t>
-      </w:r>
-      <w:r>
-        <w:rPr>
-          <w:b/>
-          <w:bCs/>
-          <w:sz w:val="20"/>
-          <w:szCs w:val="20"/>
-        </w:rPr>
-        <w:t xml:space="preserve">Author </w:t>
-      </w:r>
-      <w:r>
-        <w:rPr>
-          <w:sz w:val="20"/>
-          <w:szCs w:val="20"/>
-        </w:rPr>
-        <w:t>– Author name</w:t>
-      </w:r>
-      <w:r>
-        <w:rPr>
-          <w:sz w:val="20"/>
-          <w:szCs w:val="20"/>
-        </w:rPr>
-        <w:t>,</w:t>
-      </w:r>
-      <w:r>
-        <w:rPr>
-          <w:sz w:val="20"/>
-          <w:szCs w:val="20"/>
-        </w:rPr>
-        <w:t xml:space="preserve"> email address</w:t>
-      </w:r>
-      <w:r>
-        <w:rPr>
-          <w:sz w:val="20"/>
-          <w:szCs w:val="20"/>
-        </w:rPr>
-        <w:t xml:space="preserve">, alternate email address (if any), contact number. </w:t>
-      </w:r>
-    </w:p>
-    <w:p>
-      <w:pPr>
-        <w:rPr>
-          <w:sz w:val="20"/>
-          <w:szCs w:val="20"/>
-        </w:rPr>
-      </w:pPr>
-    </w:p>
-    <w:p>
-      <w:pPr>
-        <w:jc w:val="both"/>
-        <w:rPr>
-          <w:sz w:val="20"/>
-          <w:szCs w:val="20"/>
-        </w:rPr>
-      </w:pPr>
-    </w:p>
-    <w:p>
-      <w:pPr>
-        <w:jc w:val="both"/>
-        <w:rPr>
-          <w:b/>
-          <w:bCs/>
-          <w:sz w:val="20"/>
-          <w:szCs w:val="20"/>
-        </w:rPr>
-        <w:sectPr>
-          <w:type w:val="continuous"/>
-          <w:pgSz w:w="12240" w:h="15840" w:code="1"/>
-          <w:pgMar w:top="1152" w:right="720" w:bottom="1008" w:left="720" w:header="547" w:footer="446" w:gutter="0"/>
-          <w:cols w:num="2" w:space="288"/>
-          <w:docGrid w:linePitch="360"/>
-        </w:sectPr>
-      </w:pPr>
-    </w:p>
-    <w:p>
-      <w:pPr>
-        <w:pStyle w:val="BodyText"/>
-        <w:rPr>
-          <w:sz w:val="20"/>
-          <w:szCs w:val="20"/>
-        </w:rPr>
-      </w:pPr>
-    </w:p>
-    <w:p>
-      <w:pPr>
-        <w:jc w:val="both"/>
-        <w:rPr>
-          <w:sz w:val="20"/>
-          <w:szCs w:val="20"/>
-        </w:rPr>
-      </w:pPr>
     </w:p>
     <w:sectPr>
       <w:type w:val="continuous"/>
@@ -2016,11 +2516,6 @@
   <w:p>
     <w:pPr>
       <w:pStyle w:val="Header"/>
-      <w:jc w:val="left"/>
-      <w:rPr>
-        <w:sz w:val="16"/>
-        <w:szCs w:val="16"/>
-      </w:rPr>
     </w:pPr>
   </w:p>
 </w:hdr>
@@ -3101,7 +3596,7 @@
     <w:lsdException w:name="Table Web 2" w:semiHidden="1" w:unhideWhenUsed="1"/>
     <w:lsdException w:name="Table Web 3" w:semiHidden="1" w:unhideWhenUsed="1"/>
     <w:lsdException w:name="Balloon Text" w:semiHidden="1" w:unhideWhenUsed="1"/>
-    <w:lsdException w:name="Table Grid" w:semiHidden="1" w:uiPriority="59" w:unhideWhenUsed="1"/>
+    <w:lsdException w:name="Table Grid" w:uiPriority="59"/>
     <w:lsdException w:name="Table Theme" w:semiHidden="1" w:unhideWhenUsed="1"/>
     <w:lsdException w:name="Placeholder Text" w:semiHidden="1"/>
     <w:lsdException w:name="No Spacing" w:uiPriority="1" w:qFormat="1"/>
@@ -3512,7 +4007,6 @@
   <w:style w:type="character" w:default="1" w:styleId="DefaultParagraphFont">
     <w:name w:val="Default Paragraph Font"/>
     <w:uiPriority w:val="1"/>
-    <w:semiHidden/>
     <w:unhideWhenUsed/>
   </w:style>
   <w:style w:type="table" w:default="1" w:styleId="TableNormal">
@@ -3562,26 +4056,32 @@
   </w:style>
   <w:style w:type="paragraph" w:styleId="Header">
     <w:name w:val="header"/>
+    <w:basedOn w:val="Normal"/>
     <w:link w:val="HeaderChar"/>
     <w:qFormat/>
-    <w:rsid w:val="0099582D"/>
+    <w:rsid w:val="00A356C7"/>
     <w:pPr>
-      <w:jc w:val="both"/>
+      <w:keepNext/>
+      <w:autoSpaceDE w:val="0"/>
+      <w:autoSpaceDN w:val="0"/>
+      <w:spacing w:before="240" w:after="80"/>
+      <w:ind w:left="720"/>
+      <w:outlineLvl w:val="0"/>
     </w:pPr>
     <w:rPr>
-      <w:sz w:val="24"/>
-      <w:szCs w:val="24"/>
-      <w:lang w:val="en-GB" w:eastAsia="zh-CN" w:bidi="he-IL"/>
+      <w:smallCaps/>
+      <w:kern w:val="28"/>
     </w:rPr>
   </w:style>
   <w:style w:type="character" w:customStyle="1" w:styleId="HeaderChar">
     <w:name w:val="Header Char"/>
     <w:link w:val="Header"/>
-    <w:rsid w:val="0099582D"/>
+    <w:rsid w:val="00A356C7"/>
     <w:rPr>
+      <w:smallCaps/>
+      <w:kern w:val="28"/>
       <w:sz w:val="24"/>
       <w:szCs w:val="24"/>
-      <w:lang w:val="en-GB" w:eastAsia="zh-CN" w:bidi="he-IL"/>
     </w:rPr>
   </w:style>
   <w:style w:type="paragraph" w:styleId="Footer">
@@ -3602,6 +4102,7 @@
   </w:style>
   <w:style w:type="character" w:styleId="Hyperlink">
     <w:name w:val="Hyperlink"/>
+    <w:uiPriority w:val="99"/>
     <w:rsid w:val="00AB1E10"/>
     <w:rPr>
       <w:color w:val="0000FF"/>
@@ -3992,4 +4493,914 @@
   <a:objectDefaults/>
   <a:extraClrSchemeLst/>
 </a:theme>
+</file>
+
+<file path=customXml/item1.xml><?xml version="1.0" encoding="utf-8"?>
+<b:Sources xmlns:b="http://schemas.openxmlformats.org/officeDocument/2006/bibliography" xmlns="http://schemas.openxmlformats.org/officeDocument/2006/bibliography" SelectedStyle="\IEEE2006OfficeOnline.xsl" StyleName="IEEE" Version="2006">
+  <b:Source>
+    <b:Tag>Boj16</b:Tag>
+    <b:SourceType>JournalArticle</b:SourceType>
+    <b:Guid>{82E25A61-E291-4372-90B5-E4B7EAE25753}</b:Guid>
+    <b:Title>Deep Learning for Classification of Malware</b:Title>
+    <b:Year>2016</b:Year>
+    <b:Author>
+      <b:Author>
+        <b:NameList>
+          <b:Person>
+            <b:Last>Bojan </b:Last>
+            <b:First>Kolosnjaji</b:First>
+          </b:Person>
+          <b:Person>
+            <b:Last>Apostolis </b:Last>
+            <b:First>Zarras</b:First>
+          </b:Person>
+          <b:Person>
+            <b:Last>George </b:Last>
+            <b:First>Webster</b:First>
+          </b:Person>
+          <b:Person>
+            <b:Last>Claudia </b:Last>
+            <b:First>Eckert</b:First>
+          </b:Person>
+        </b:NameList>
+      </b:Author>
+    </b:Author>
+    <b:RefOrder>11</b:RefOrder>
+  </b:Source>
+  <b:Source>
+    <b:Tag>PTe10</b:Tag>
+    <b:SourceType>JournalArticle</b:SourceType>
+    <b:Guid>{DD506081-96B6-4159-B0F3-10A043E432EE}</b:Guid>
+    <b:Author>
+      <b:Author>
+        <b:NameList>
+          <b:Person>
+            <b:Last>Teufl</b:Last>
+            <b:First>P.</b:First>
+          </b:Person>
+          <b:Person>
+            <b:Last>Payer</b:Last>
+            <b:First>U.</b:First>
+          </b:Person>
+          <b:Person>
+            <b:Last>Lackner</b:Last>
+            <b:First>G.</b:First>
+          </b:Person>
+        </b:NameList>
+      </b:Author>
+    </b:Author>
+    <b:Title>From NLP (Natural Language Processing) to MLP (Machine Language Processing)</b:Title>
+    <b:Year>2010</b:Year>
+    <b:RefOrder>1</b:RefOrder>
+  </b:Source>
+  <b:Source>
+    <b:Year>2019</b:Year>
+    <b:Volume>95</b:Volume>
+    <b:BIBTEX_Entry>article</b:BIBTEX_Entry>
+    <b:SourceType>JournalArticle</b:SourceType>
+    <b:Title>SaaS: A situational awareness and analysis system for massive android malware detection</b:Title>
+    <b:Publisher>Elsevier BV</b:Publisher>
+    <b:Tag>Zhang_2019</b:Tag>
+    <b:DOI>10.1016/j.future.2018.12.028</b:DOI>
+    <b:Author>
+      <b:Author>
+        <b:NameList>
+          <b:Person>
+            <b:Last>Zhang</b:Last>
+            <b:First>Yaocheng</b:First>
+          </b:Person>
+          <b:Person>
+            <b:Last>Ren</b:Last>
+            <b:First>Wei</b:First>
+          </b:Person>
+          <b:Person>
+            <b:Last>Zhu</b:Last>
+            <b:First>Tianqing</b:First>
+          </b:Person>
+          <b:Person>
+            <b:Last>Ren</b:Last>
+            <b:First>Yi</b:First>
+          </b:Person>
+        </b:NameList>
+      </b:Author>
+    </b:Author>
+    <b:Pages>548–559</b:Pages>
+    <b:Month>June</b:Month>
+    <b:JournalName>Future Generation Computer Systems</b:JournalName>
+    <b:RefOrder>12</b:RefOrder>
+  </b:Source>
+  <b:Source>
+    <b:Year>2020</b:Year>
+    <b:Volume>30</b:Volume>
+    <b:BIBTEX_Entry>article</b:BIBTEX_Entry>
+    <b:SourceType>JournalArticle</b:SourceType>
+    <b:Title>UMUDGA: A dataset for profiling algorithmically generated domain names in botnet detection</b:Title>
+    <b:Publisher>Elsevier BV</b:Publisher>
+    <b:Tag>Zago_2020</b:Tag>
+    <b:DOI>10.1016/j.dib.2020.105400</b:DOI>
+    <b:Author>
+      <b:Author>
+        <b:NameList>
+          <b:Person>
+            <b:Last>Zago</b:Last>
+            <b:First>Mattia</b:First>
+          </b:Person>
+          <b:Person>
+            <b:Last>Pérez</b:Last>
+            <b:Middle>Gil</b:Middle>
+            <b:First>Manuel</b:First>
+          </b:Person>
+          <b:Person>
+            <b:Last>Pérez</b:Last>
+            <b:Middle>Martı́nez</b:Middle>
+            <b:First>Gregorio</b:First>
+          </b:Person>
+        </b:NameList>
+      </b:Author>
+    </b:Author>
+    <b:Pages>105400</b:Pages>
+    <b:Month>June</b:Month>
+    <b:JournalName>Data in Brief</b:JournalName>
+    <b:RefOrder>13</b:RefOrder>
+  </b:Source>
+  <b:Source>
+    <b:BIBTEX_Copyright>Creative Commons Attribution Non Commercial Share Alike 4.0 International</b:BIBTEX_Copyright>
+    <b:Year>2021</b:Year>
+    <b:BIBTEX_Entry>article</b:BIBTEX_Entry>
+    <b:SourceType>JournalArticle</b:SourceType>
+    <b:Title>hybrid-Falcon: Hybrid Pattern Malware Detection and Categorization with Network Traffic and Program Code</b:Title>
+    <b:Publisher>arXiv</b:Publisher>
+    <b:Tag>https://doi.org/10.48550/arxiv.2112.10035</b:Tag>
+    <b:BIBTEX_KeyWords>Cryptography and Security (cs.CR), FOS: Computer and information sciences, FOS: Computer and information sciences</b:BIBTEX_KeyWords>
+    <b:DOI>10.48550/arXiv.2112.10035</b:DOI>
+    <b:Author>
+      <b:Author>
+        <b:NameList>
+          <b:Person>
+            <b:Last>Xu</b:Last>
+            <b:First>Peng</b:First>
+          </b:Person>
+          <b:Person>
+            <b:Last>Eckert</b:Last>
+            <b:First>Claudia</b:First>
+          </b:Person>
+          <b:Person>
+            <b:Last>Zarras</b:Last>
+            <b:First>Apostolis</b:First>
+          </b:Person>
+        </b:NameList>
+      </b:Author>
+    </b:Author>
+    <b:RefOrder>4</b:RefOrder>
+  </b:Source>
+  <b:Source>
+    <b:BIBTEX_Copyright>Creative Commons Attribution Non Commercial Share Alike 4.0 International</b:BIBTEX_Copyright>
+    <b:Year>2021</b:Year>
+    <b:BIBTEX_Entry>article</b:BIBTEX_Entry>
+    <b:SourceType>JournalArticle</b:SourceType>
+    <b:Title>Android-COCO: Android Malware Detection with Graph Neural Network for Byte- and Native-Code</b:Title>
+    <b:Publisher>arXiv</b:Publisher>
+    <b:Tag>https://doi.org/10.48550/arxiv.2112.10038</b:Tag>
+    <b:BIBTEX_KeyWords>Cryptography and Security (cs.CR), FOS: Computer and information sciences, FOS: Computer and information sciences</b:BIBTEX_KeyWords>
+    <b:DOI>10.48550/arXiv.2112.10038</b:DOI>
+    <b:Author>
+      <b:Author>
+        <b:NameList>
+          <b:Person>
+            <b:Last>Xu</b:Last>
+            <b:First>Peng</b:First>
+          </b:Person>
+        </b:NameList>
+      </b:Author>
+    </b:Author>
+    <b:RefOrder>5</b:RefOrder>
+  </b:Source>
+  <b:Source>
+    <b:Year>2018</b:Year>
+    <b:Volume>13</b:Volume>
+    <b:BIBTEX_Entry>article</b:BIBTEX_Entry>
+    <b:SourceType>JournalArticle</b:SourceType>
+    <b:Title>Detecting Android Malware Leveraging Text Semantics of Network Flows</b:Title>
+    <b:Publisher>Institute of Electrical and Electronics Engineers (IEEE)</b:Publisher>
+    <b:Tag>Wang_2018</b:Tag>
+    <b:DOI>10.1109/tifs.2017.2771228</b:DOI>
+    <b:Author>
+      <b:Author>
+        <b:NameList>
+          <b:Person>
+            <b:Last>Wang</b:Last>
+            <b:First>Shanshan</b:First>
+          </b:Person>
+          <b:Person>
+            <b:Last>Yan</b:Last>
+            <b:First>Qiben</b:First>
+          </b:Person>
+          <b:Person>
+            <b:Last>Chen</b:Last>
+            <b:First>Zhenxiang</b:First>
+          </b:Person>
+          <b:Person>
+            <b:Last>Yang</b:Last>
+            <b:First>Bo</b:First>
+          </b:Person>
+          <b:Person>
+            <b:Last>Zhao</b:Last>
+            <b:First>Chuan</b:First>
+          </b:Person>
+          <b:Person>
+            <b:Last>Conti</b:Last>
+            <b:First>Mauro</b:First>
+          </b:Person>
+        </b:NameList>
+      </b:Author>
+    </b:Author>
+    <b:Pages>1096–1109</b:Pages>
+    <b:Month>May</b:Month>
+    <b:JournalName>IEEE Transactions on Information Forensics and Security</b:JournalName>
+    <b:Number>5</b:Number>
+    <b:RefOrder>14</b:RefOrder>
+  </b:Source>
+  <b:Source>
+    <b:Year>2019</b:Year>
+    <b:BIBTEX_Entry>article</b:BIBTEX_Entry>
+    <b:SourceType>JournalArticle</b:SourceType>
+    <b:Title>Application of Deep Learning Architectures for Cyber Security</b:Title>
+    <b:Publisher>Springer International Publishing</b:Publisher>
+    <b:Tag>Vinayakumar_2019</b:Tag>
+    <b:BookTitle>Advanced Sciences and Technologies for Security Applications</b:BookTitle>
+    <b:DOI>10.1007/978-3-030-16837-7_7</b:DOI>
+    <b:Author>
+      <b:Author>
+        <b:NameList>
+          <b:Person>
+            <b:Last>Vinayakumar</b:Last>
+            <b:First>R.</b:First>
+          </b:Person>
+          <b:Person>
+            <b:Last>Soman</b:Last>
+            <b:Middle>P.</b:Middle>
+            <b:First>K.</b:First>
+          </b:Person>
+          <b:Person>
+            <b:Last>Poornachandran</b:Last>
+            <b:First>Prabaharan</b:First>
+          </b:Person>
+          <b:Person>
+            <b:Last>Akarsh</b:Last>
+            <b:First>S.</b:First>
+          </b:Person>
+        </b:NameList>
+      </b:Author>
+    </b:Author>
+    <b:Pages>125–160</b:Pages>
+    <b:ConferenceName>Advanced Sciences and Technologies for Security Applications</b:ConferenceName>
+    <b:RefOrder>15</b:RefOrder>
+  </b:Source>
+  <b:Source>
+    <b:Year>2021</b:Year>
+    <b:BIBTEX_Entry>article</b:BIBTEX_Entry>
+    <b:SourceType>JournalArticle</b:SourceType>
+    <b:Title>MDTA: A New Approach of Supervised Machine Learning for Android Malware Detection and Threat Attribution Using Behavioral Reports</b:Title>
+    <b:Publisher>Springer Singapore</b:Publisher>
+    <b:Tag>Vanjire_2021</b:Tag>
+    <b:BookTitle>Mobile Computing and Sustainable Informatics</b:BookTitle>
+    <b:DOI>10.1007/978-981-16-1866-6_10</b:DOI>
+    <b:Author>
+      <b:Author>
+        <b:NameList>
+          <b:Person>
+            <b:Last>Vanjire</b:Last>
+            <b:Middle>Sachin</b:Middle>
+            <b:First>Seema</b:First>
+          </b:Person>
+          <b:Person>
+            <b:Last>Lakshmi</b:Last>
+            <b:First>M.</b:First>
+          </b:Person>
+        </b:NameList>
+      </b:Author>
+    </b:Author>
+    <b:Pages>147–159</b:Pages>
+    <b:Month>July</b:Month>
+    <b:ConferenceName>Mobile Computing and Sustainable Informatics</b:ConferenceName>
+    <b:RefOrder>16</b:RefOrder>
+  </b:Source>
+  <b:Source>
+    <b:BIBTEX_Copyright>arXiv.org perpetual, non-exclusive license</b:BIBTEX_Copyright>
+    <b:Year>2022</b:Year>
+    <b:BIBTEX_Entry>article</b:BIBTEX_Entry>
+    <b:SourceType>JournalArticle</b:SourceType>
+    <b:Title>Transformer-Boosted Anomaly Detection with Fuzzy Hashes</b:Title>
+    <b:Publisher>arXiv</b:Publisher>
+    <b:Tag>https://doi.org/10.48550/arxiv.2208.11367</b:Tag>
+    <b:BIBTEX_KeyWords>Cryptography and Security (cs.CR), Machine Learning (cs.LG), FOS: Computer and information sciences, FOS: Computer and information sciences</b:BIBTEX_KeyWords>
+    <b:DOI>10.48550/arXiv.2208.11367</b:DOI>
+    <b:Author>
+      <b:Author>
+        <b:NameList>
+          <b:Person>
+            <b:Last>Uhlig</b:Last>
+            <b:First>Frieder</b:First>
+          </b:Person>
+          <b:Person>
+            <b:Last>Struppek</b:Last>
+            <b:First>Lukas</b:First>
+          </b:Person>
+          <b:Person>
+            <b:Last>Hintersdorf</b:Last>
+            <b:First>Dominik</b:First>
+          </b:Person>
+          <b:Person>
+            <b:Last>Kersting</b:Last>
+            <b:First>Kristian</b:First>
+          </b:Person>
+        </b:NameList>
+      </b:Author>
+    </b:Author>
+    <b:RefOrder>17</b:RefOrder>
+  </b:Source>
+  <b:Source>
+    <b:Year>2010</b:Year>
+    <b:BIBTEX_Entry>article</b:BIBTEX_Entry>
+    <b:SourceType>JournalArticle</b:SourceType>
+    <b:Title>From NLP (Natural Language Processing) to MLP (Machine Language Processing)</b:Title>
+    <b:Publisher>Springer Berlin Heidelberg</b:Publisher>
+    <b:Tag>Teufl_2010</b:Tag>
+    <b:BookTitle>Lecture Notes in Computer Science</b:BookTitle>
+    <b:DOI>10.1007/978-3-642-14706-7_20</b:DOI>
+    <b:Author>
+      <b:Author>
+        <b:NameList>
+          <b:Person>
+            <b:Last>Teufl</b:Last>
+            <b:First>Peter</b:First>
+          </b:Person>
+          <b:Person>
+            <b:Last>Payer</b:Last>
+            <b:First>Udo</b:First>
+          </b:Person>
+          <b:Person>
+            <b:Last>Lackner</b:Last>
+            <b:First>Guenter</b:First>
+          </b:Person>
+        </b:NameList>
+      </b:Author>
+    </b:Author>
+    <b:Pages>256–269</b:Pages>
+    <b:ConferenceName>Lecture Notes in Computer Science</b:ConferenceName>
+    <b:RefOrder>18</b:RefOrder>
+  </b:Source>
+  <b:Source>
+    <b:BIBTEX_Copyright>arXiv.org perpetual, non-exclusive license</b:BIBTEX_Copyright>
+    <b:Year>2018</b:Year>
+    <b:BIBTEX_Entry>article</b:BIBTEX_Entry>
+    <b:SourceType>JournalArticle</b:SourceType>
+    <b:Title>Comparison of Deep Learning and the Classical Machine Learning Algorithm for the Malware Detection</b:Title>
+    <b:Publisher>arXiv</b:Publisher>
+    <b:Tag>https://doi.org/10.48550/arxiv.1809.05889</b:Tag>
+    <b:BIBTEX_KeyWords>Cryptography and Security (cs.CR), Artificial Intelligence (cs.AI), Machine Learning (cs.LG), FOS: Computer and information sciences, FOS: Computer and information sciences</b:BIBTEX_KeyWords>
+    <b:DOI>10.48550/arXiv.1809.05889 </b:DOI>
+    <b:Author>
+      <b:Author>
+        <b:NameList>
+          <b:Person>
+            <b:Last>Sewak</b:Last>
+            <b:First>Mohit</b:First>
+          </b:Person>
+          <b:Person>
+            <b:Last>Sahay</b:Last>
+            <b:Middle>K.</b:Middle>
+            <b:First>Sanjay</b:First>
+          </b:Person>
+          <b:Person>
+            <b:Last>Rathore</b:Last>
+            <b:First>Hemant</b:First>
+          </b:Person>
+        </b:NameList>
+      </b:Author>
+    </b:Author>
+    <b:RefOrder>8</b:RefOrder>
+  </b:Source>
+  <b:Source>
+    <b:BIBTEX_Copyright>Creative Commons Attribution 4.0 International</b:BIBTEX_Copyright>
+    <b:Year>2022</b:Year>
+    <b:BIBTEX_Entry>article</b:BIBTEX_Entry>
+    <b:SourceType>JournalArticle</b:SourceType>
+    <b:Title>A Natural Language Processing Approach for Instruction Set Architecture Identification</b:Title>
+    <b:Publisher>arXiv</b:Publisher>
+    <b:Tag>https://doi.org/10.48550/arxiv.2204.06624</b:Tag>
+    <b:BIBTEX_KeyWords>Cryptography and Security (cs.CR), Machine Learning (cs.LG), FOS: Computer and information sciences, FOS: Computer and information sciences</b:BIBTEX_KeyWords>
+    <b:DOI>10.48550/arXiv.2204.06624 </b:DOI>
+    <b:Author>
+      <b:Author>
+        <b:NameList>
+          <b:Person>
+            <b:Last>Sahabandu</b:Last>
+            <b:First>Dinuka</b:First>
+          </b:Person>
+          <b:Person>
+            <b:Last>Mertoguno</b:Last>
+            <b:First>Sukarno</b:First>
+          </b:Person>
+          <b:Person>
+            <b:Last>Poovendran</b:Last>
+            <b:First>Radha</b:First>
+          </b:Person>
+        </b:NameList>
+      </b:Author>
+    </b:Author>
+    <b:RefOrder>19</b:RefOrder>
+  </b:Source>
+  <b:Source>
+    <b:BIBTEX_Copyright>arXiv.org perpetual, non-exclusive license</b:BIBTEX_Copyright>
+    <b:Year>2018</b:Year>
+    <b:BIBTEX_Entry>article</b:BIBTEX_Entry>
+    <b:SourceType>JournalArticle</b:SourceType>
+    <b:Title>A Cross-Architecture Instruction Embedding Model for Natural Language Processing-Inspired Binary Code Analysis</b:Title>
+    <b:Publisher>arXiv</b:Publisher>
+    <b:Tag>https://doi.org/10.48550/arxiv.1812.09652</b:Tag>
+    <b:BIBTEX_KeyWords>Cryptography and Security (cs.CR), Artificial Intelligence (cs.AI), Computation and Language (cs.CL), FOS: Computer and information sciences, FOS: Computer and information sciences</b:BIBTEX_KeyWords>
+    <b:DOI>10.48550/arXiv.1812.09652 </b:DOI>
+    <b:Author>
+      <b:Author>
+        <b:NameList>
+          <b:Person>
+            <b:Last>Redmond</b:Last>
+            <b:First>Kimberly</b:First>
+          </b:Person>
+          <b:Person>
+            <b:Last>Luo</b:Last>
+            <b:First>Lannan</b:First>
+          </b:Person>
+          <b:Person>
+            <b:Last>Zeng</b:Last>
+            <b:First>Qiang</b:First>
+          </b:Person>
+        </b:NameList>
+      </b:Author>
+    </b:Author>
+    <b:RefOrder>10</b:RefOrder>
+  </b:Source>
+  <b:Source>
+    <b:Year>2020</b:Year>
+    <b:BIBTEX_Entry>article</b:BIBTEX_Entry>
+    <b:SourceType>JournalArticle</b:SourceType>
+    <b:Title>API Call Based Ransomware Dynamic Detection Approach Using TextCNN</b:Title>
+    <b:Publisher>IEEE</b:Publisher>
+    <b:Tag>Qin_2020</b:Tag>
+    <b:BookTitle>2020 International Conference on Big Data, Artificial Intelligence and Internet of Things Engineering (ICBAIE)</b:BookTitle>
+    <b:DOI>10.1109/icbaie49996.2020.00041</b:DOI>
+    <b:Author>
+      <b:Author>
+        <b:NameList>
+          <b:Person>
+            <b:Last>Qin</b:Last>
+            <b:First>Bin</b:First>
+          </b:Person>
+          <b:Person>
+            <b:Last>Wang</b:Last>
+            <b:First>Yalong</b:First>
+          </b:Person>
+          <b:Person>
+            <b:Last>Ma</b:Last>
+            <b:First>Changchun</b:First>
+          </b:Person>
+        </b:NameList>
+      </b:Author>
+    </b:Author>
+    <b:Month>June</b:Month>
+    <b:ConferenceName>2020 International Conference on Big Data, Artificial Intelligence and Internet of Things Engineering (ICBAIE)</b:ConferenceName>
+    <b:RefOrder>20</b:RefOrder>
+  </b:Source>
+  <b:Source>
+    <b:Year>2021</b:Year>
+    <b:Volume>9</b:Volume>
+    <b:BIBTEX_Entry>article</b:BIBTEX_Entry>
+    <b:SourceType>JournalArticle</b:SourceType>
+    <b:Title>Analysis of Crypto-Ransomware Using ML-Based Multi-Level Profiling</b:Title>
+    <b:Publisher>Institute of Electrical and Electronics Engineers (IEEE)</b:Publisher>
+    <b:Tag>Poudyal_2021</b:Tag>
+    <b:DOI>10.1109/access.2021.3109260</b:DOI>
+    <b:Author>
+      <b:Author>
+        <b:NameList>
+          <b:Person>
+            <b:Last>Poudyal</b:Last>
+            <b:First>Subash</b:First>
+          </b:Person>
+          <b:Person>
+            <b:Last>Dasgupta</b:Last>
+            <b:First>Dipankar</b:First>
+          </b:Person>
+        </b:NameList>
+      </b:Author>
+    </b:Author>
+    <b:Pages>122532–122547</b:Pages>
+    <b:JournalName>IEEE Access</b:JournalName>
+    <b:RefOrder>21</b:RefOrder>
+  </b:Source>
+  <b:Source>
+    <b:Year>2020</b:Year>
+    <b:Volume>11</b:Volume>
+    <b:BIBTEX_Entry>article</b:BIBTEX_Entry>
+    <b:SourceType>JournalArticle</b:SourceType>
+    <b:Title>Natural Language Processing based Anomalous System Call Sequences Detection with Virtual Memory Introspection</b:Title>
+    <b:Publisher>The Science and Information Organization</b:Publisher>
+    <b:Tag>Peddoju_2020</b:Tag>
+    <b:DOI>10.14569/ijacsa.2020.0110559</b:DOI>
+    <b:Author>
+      <b:Author>
+        <b:NameList>
+          <b:Person>
+            <b:Last>Peddoju</b:Last>
+            <b:Middle>K.</b:Middle>
+            <b:First>Suresh</b:First>
+          </b:Person>
+          <b:Person>
+            <b:Last>Upadhyay</b:Last>
+            <b:First>Himanshu</b:First>
+          </b:Person>
+          <b:Person>
+            <b:Last>Soni</b:Last>
+            <b:First>Jayesh</b:First>
+          </b:Person>
+          <b:Person>
+            <b:Last>Prabakar</b:Last>
+            <b:First>Nagarajan</b:First>
+          </b:Person>
+        </b:NameList>
+      </b:Author>
+    </b:Author>
+    <b:JournalName>International Journal of Advanced Computer Science and Applications</b:JournalName>
+    <b:Number>5</b:Number>
+    <b:RefOrder>22</b:RefOrder>
+  </b:Source>
+  <b:Source>
+    <b:Year>2021</b:Year>
+    <b:Volume>33</b:Volume>
+    <b:BIBTEX_Entry>article</b:BIBTEX_Entry>
+    <b:SourceType>JournalArticle</b:SourceType>
+    <b:Title>Deep learning-aided runtime opcode-based Windows malware detection</b:Title>
+    <b:Publisher>Springer Science and Business Media LLC</b:Publisher>
+    <b:Tag>Parildi_2021</b:Tag>
+    <b:DOI>10.1007/s00521-021-05861-7</b:DOI>
+    <b:Author>
+      <b:Author>
+        <b:NameList>
+          <b:Person>
+            <b:Last>Parildi</b:Last>
+            <b:Middle>Sinan</b:Middle>
+            <b:First>Enes</b:First>
+          </b:Person>
+          <b:Person>
+            <b:Last>Hatzinakos</b:Last>
+            <b:First>Dimitrios</b:First>
+          </b:Person>
+          <b:Person>
+            <b:Last>Lawryshyn</b:Last>
+            <b:First>Yuri</b:First>
+          </b:Person>
+        </b:NameList>
+      </b:Author>
+    </b:Author>
+    <b:Pages>11963–11983</b:Pages>
+    <b:Month>March</b:Month>
+    <b:JournalName>Neural Computing and Applications</b:JournalName>
+    <b:Number>18</b:Number>
+    <b:RefOrder>23</b:RefOrder>
+  </b:Source>
+  <b:Source>
+    <b:Year>2017</b:Year>
+    <b:BIBTEX_Entry>article</b:BIBTEX_Entry>
+    <b:SourceType>JournalArticle</b:SourceType>
+    <b:Title>Static analysis with paragraph vector for malware detection</b:Title>
+    <b:Publisher>ACM</b:Publisher>
+    <b:Tag>Nagano_2017</b:Tag>
+    <b:BookTitle>Proceedings of the 11th International Conference on Ubiquitous Information Management and Communication</b:BookTitle>
+    <b:DOI>10.1145/3022227.3022306</b:DOI>
+    <b:Author>
+      <b:Author>
+        <b:NameList>
+          <b:Person>
+            <b:Last>Nagano</b:Last>
+            <b:First>Yuta</b:First>
+          </b:Person>
+          <b:Person>
+            <b:Last>Uda</b:Last>
+            <b:First>Ryuya</b:First>
+          </b:Person>
+        </b:NameList>
+      </b:Author>
+    </b:Author>
+    <b:Month>January</b:Month>
+    <b:ConferenceName>Proceedings of the 11th International Conference on Ubiquitous Information Management and Communication</b:ConferenceName>
+    <b:RefOrder>24</b:RefOrder>
+  </b:Source>
+  <b:Source>
+    <b:BIBTEX_Copyright>Creative Commons Attribution 4.0 International</b:BIBTEX_Copyright>
+    <b:Year>2022</b:Year>
+    <b:BIBTEX_Entry>article</b:BIBTEX_Entry>
+    <b:SourceType>JournalArticle</b:SourceType>
+    <b:Title>MalDetConv: Automated Behaviour-based Malware Detection Framework Based on Natural Language Processing and Deep Learning Techniques</b:Title>
+    <b:Publisher>arXiv</b:Publisher>
+    <b:Tag>https://doi.org/10.48550/arxiv.2209.03547</b:Tag>
+    <b:BIBTEX_KeyWords>Cryptography and Security (cs.CR), FOS: Computer and information sciences, FOS: Computer and information sciences</b:BIBTEX_KeyWords>
+    <b:DOI>10.48550/arXiv.2209.03547</b:DOI>
+    <b:Author>
+      <b:Author>
+        <b:NameList>
+          <b:Person>
+            <b:Last>Maniriho</b:Last>
+            <b:First>Pascal</b:First>
+          </b:Person>
+          <b:Person>
+            <b:Last>Mahmood</b:Last>
+            <b:Middle>Naser</b:Middle>
+            <b:First>Abdun</b:First>
+          </b:Person>
+          <b:Person>
+            <b:Last>Chowdhury</b:Last>
+            <b:Middle>Jabed Morshed</b:Middle>
+            <b:First>Mohammad</b:First>
+          </b:Person>
+        </b:NameList>
+      </b:Author>
+    </b:Author>
+    <b:RefOrder>25</b:RefOrder>
+  </b:Source>
+  <b:Source>
+    <b:BIBTEX_Copyright>arXiv.org perpetual, non-exclusive license</b:BIBTEX_Copyright>
+    <b:Year>2019</b:Year>
+    <b:BIBTEX_Entry>article</b:BIBTEX_Entry>
+    <b:SourceType>JournalArticle</b:SourceType>
+    <b:Title>Malware Detection with LSTM using Opcode Language</b:Title>
+    <b:Publisher>arXiv</b:Publisher>
+    <b:Tag>https://doi.org/10.48550/arxiv.1906.04593</b:Tag>
+    <b:BIBTEX_KeyWords>Cryptography and Security (cs.CR), Software Engineering (cs.SE), FOS: Computer and information sciences, FOS: Computer and information sciences</b:BIBTEX_KeyWords>
+    <b:DOI>10.48550/arXiv.1906.04593</b:DOI>
+    <b:Author>
+      <b:Author>
+        <b:NameList>
+          <b:Person>
+            <b:Last>Lu</b:Last>
+            <b:First>Renjie</b:First>
+          </b:Person>
+        </b:NameList>
+      </b:Author>
+    </b:Author>
+    <b:RefOrder>9</b:RefOrder>
+  </b:Source>
+  <b:Source>
+    <b:Year>2017</b:Year>
+    <b:BIBTEX_Entry>article</b:BIBTEX_Entry>
+    <b:SourceType>JournalArticle</b:SourceType>
+    <b:Title>Empowering convolutional networks for malware classification and analysis</b:Title>
+    <b:Publisher>IEEE</b:Publisher>
+    <b:Tag>Kolosnjaji_2017</b:Tag>
+    <b:BookTitle>2017 International Joint Conference on Neural Networks (IJCNN)</b:BookTitle>
+    <b:DOI>10.1109/ijcnn.2017.7966340</b:DOI>
+    <b:Author>
+      <b:Author>
+        <b:NameList>
+          <b:Person>
+            <b:Last>Kolosnjaji</b:Last>
+            <b:First>Bojan</b:First>
+          </b:Person>
+          <b:Person>
+            <b:Last>Eraisha</b:Last>
+            <b:First>Ghadir</b:First>
+          </b:Person>
+          <b:Person>
+            <b:Last>Webster</b:Last>
+            <b:First>George</b:First>
+          </b:Person>
+          <b:Person>
+            <b:Last>Zarras</b:Last>
+            <b:First>Apostolis</b:First>
+          </b:Person>
+          <b:Person>
+            <b:Last>Eckert</b:Last>
+            <b:First>Claudia</b:First>
+          </b:Person>
+        </b:NameList>
+      </b:Author>
+    </b:Author>
+    <b:Month>May</b:Month>
+    <b:ConferenceName>2017 International Joint Conference on Neural Networks (IJCNN)</b:ConferenceName>
+    <b:RefOrder>26</b:RefOrder>
+  </b:Source>
+  <b:Source>
+    <b:Year>2016</b:Year>
+    <b:BIBTEX_Entry>article</b:BIBTEX_Entry>
+    <b:SourceType>JournalArticle</b:SourceType>
+    <b:Title>Deep Learning for Classification of Malware System Call Sequences</b:Title>
+    <b:Publisher>Springer International Publishing</b:Publisher>
+    <b:Tag>Kolosnjaji_2016</b:Tag>
+    <b:BookTitle>AI 2016: Advances in Artificial Intelligence</b:BookTitle>
+    <b:DOI>10.1007/978-3-319-50127-7_11</b:DOI>
+    <b:Author>
+      <b:Author>
+        <b:NameList>
+          <b:Person>
+            <b:Last>Kolosnjaji</b:Last>
+            <b:First>Bojan</b:First>
+          </b:Person>
+          <b:Person>
+            <b:Last>Zarras</b:Last>
+            <b:First>Apostolis</b:First>
+          </b:Person>
+          <b:Person>
+            <b:Last>Webster</b:Last>
+            <b:First>George</b:First>
+          </b:Person>
+          <b:Person>
+            <b:Last>Eckert</b:Last>
+            <b:First>Claudia</b:First>
+          </b:Person>
+        </b:NameList>
+      </b:Author>
+    </b:Author>
+    <b:Pages>137–149</b:Pages>
+    <b:ConferenceName>AI 2016: Advances in Artificial Intelligence</b:ConferenceName>
+    <b:RefOrder>2</b:RefOrder>
+  </b:Source>
+  <b:Source>
+    <b:BIBTEX_Copyright>arXiv.org perpetual, non-exclusive license</b:BIBTEX_Copyright>
+    <b:Year>2018</b:Year>
+    <b:BIBTEX_Entry>article</b:BIBTEX_Entry>
+    <b:SourceType>JournalArticle</b:SourceType>
+    <b:Title>NtMalDetect: A Machine Learning Approach to Malware Detection Using Native API System Calls</b:Title>
+    <b:Publisher>arXiv</b:Publisher>
+    <b:Tag>https://doi.org/10.48550/arxiv.1802.05412</b:Tag>
+    <b:BIBTEX_KeyWords>Cryptography and Security (cs.CR), Computation and Language (cs.CL), FOS: Computer and information sciences, FOS: Computer and information sciences</b:BIBTEX_KeyWords>
+    <b:DOI>10.48550/arXiv.1802.05412</b:DOI>
+    <b:Author>
+      <b:Author>
+        <b:NameList>
+          <b:Person>
+            <b:Last>Kim</b:Last>
+            <b:Middle>Woo</b:Middle>
+            <b:First>Chan</b:First>
+          </b:Person>
+        </b:NameList>
+      </b:Author>
+    </b:Author>
+    <b:RefOrder>27</b:RefOrder>
+  </b:Source>
+  <b:Source>
+    <b:Year>2017</b:Year>
+    <b:BIBTEX_Entry>article</b:BIBTEX_Entry>
+    <b:SourceType>JournalArticle</b:SourceType>
+    <b:Title>Objective Metrics and Gradient Descent Algorithms for Adversarial Examples in Machine Learning</b:Title>
+    <b:Publisher>ACM</b:Publisher>
+    <b:Tag>Jang_2017</b:Tag>
+    <b:BookTitle>Proceedings of the 33rd Annual Computer Security Applications Conference</b:BookTitle>
+    <b:DOI>10.1145/3134600.3134635</b:DOI>
+    <b:Author>
+      <b:Author>
+        <b:NameList>
+          <b:Person>
+            <b:Last>Jang</b:Last>
+            <b:First>Uyeong</b:First>
+          </b:Person>
+          <b:Person>
+            <b:Last>Wu</b:Last>
+            <b:First>Xi</b:First>
+          </b:Person>
+          <b:Person>
+            <b:Last>Jha</b:Last>
+            <b:First>Somesh</b:First>
+          </b:Person>
+        </b:NameList>
+      </b:Author>
+    </b:Author>
+    <b:Month>December</b:Month>
+    <b:ConferenceName>Proceedings of the 33rd Annual Computer Security Applications Conference</b:ConferenceName>
+    <b:RefOrder>6</b:RefOrder>
+  </b:Source>
+  <b:Source>
+    <b:Year>2017</b:Year>
+    <b:BIBTEX_Entry>article</b:BIBTEX_Entry>
+    <b:SourceType>JournalArticle</b:SourceType>
+    <b:Title>Gossip</b:Title>
+    <b:Publisher>ACM</b:Publisher>
+    <b:Tag>Huang_2017</b:Tag>
+    <b:BookTitle>Proceedings of the 2017 ACM on Asia Conference on Computer and Communications Security</b:BookTitle>
+    <b:DOI>10.1145/3052973.3053017</b:DOI>
+    <b:Author>
+      <b:Author>
+        <b:NameList>
+          <b:Person>
+            <b:Last>Huang</b:Last>
+            <b:First>Cheng</b:First>
+          </b:Person>
+          <b:Person>
+            <b:Last>Hao</b:Last>
+            <b:First>Shuang</b:First>
+          </b:Person>
+          <b:Person>
+            <b:Last>Invernizzi</b:Last>
+            <b:First>Luca</b:First>
+          </b:Person>
+          <b:Person>
+            <b:Last>Liu</b:Last>
+            <b:First>Jiayong</b:First>
+          </b:Person>
+          <b:Person>
+            <b:Last>Fang</b:Last>
+            <b:First>Yong</b:First>
+          </b:Person>
+          <b:Person>
+            <b:Last>Kruegel</b:Last>
+            <b:First>Christopher</b:First>
+          </b:Person>
+          <b:Person>
+            <b:Last>Vigna</b:Last>
+            <b:First>Giovanni</b:First>
+          </b:Person>
+        </b:NameList>
+      </b:Author>
+    </b:Author>
+    <b:Month>April</b:Month>
+    <b:ConferenceName>Proceedings of the 2017 ACM on Asia Conference on Computer and Communications Security</b:ConferenceName>
+    <b:RefOrder>7</b:RefOrder>
+  </b:Source>
+  <b:Source>
+    <b:BIBTEX_Copyright>arXiv.org perpetual, non-exclusive license</b:BIBTEX_Copyright>
+    <b:Year>2022</b:Year>
+    <b:BIBTEX_Entry>article</b:BIBTEX_Entry>
+    <b:SourceType>JournalArticle</b:SourceType>
+    <b:Title>On The Cross-Modal Transfer from Natural Language to Code through Adapter Modules</b:Title>
+    <b:Publisher>arXiv</b:Publisher>
+    <b:Tag>https://doi.org/10.48550/arxiv.2204.08653</b:Tag>
+    <b:BIBTEX_KeyWords>Software Engineering (cs.SE), Computation and Language (cs.CL), Machine Learning (cs.LG), FOS: Computer and information sciences, FOS: Computer and information sciences</b:BIBTEX_KeyWords>
+    <b:DOI>10.48550/arXiv.2204.08653 </b:DOI>
+    <b:Author>
+      <b:Author>
+        <b:NameList>
+          <b:Person>
+            <b:Last>Goel</b:Last>
+            <b:First>Divyam</b:First>
+          </b:Person>
+          <b:Person>
+            <b:Last>Grover</b:Last>
+            <b:First>Ramansh</b:First>
+          </b:Person>
+          <b:Person>
+            <b:Last>Fard</b:Last>
+            <b:Middle>H.</b:Middle>
+            <b:First>Fatemeh</b:First>
+          </b:Person>
+        </b:NameList>
+      </b:Author>
+    </b:Author>
+    <b:RefOrder>3</b:RefOrder>
+  </b:Source>
+  <b:Source>
+    <b:BIBTEX_Copyright>arXiv.org perpetual, non-exclusive license</b:BIBTEX_Copyright>
+    <b:Year>2022</b:Year>
+    <b:BIBTEX_Entry>article</b:BIBTEX_Entry>
+    <b:SourceType>JournalArticle</b:SourceType>
+    <b:Title>AVMiner: Expansible and Semantic-Preserving Anti-Virus Labels Mining Method</b:Title>
+    <b:Publisher>arXiv</b:Publisher>
+    <b:Tag>https://doi.org/10.48550/arxiv.2208.14221</b:Tag>
+    <b:BIBTEX_KeyWords>Cryptography and Security (cs.CR), FOS: Computer and information sciences, FOS: Computer and information sciences</b:BIBTEX_KeyWords>
+    <b:DOI>10.48550/arXiv.2208.14221</b:DOI>
+    <b:Author>
+      <b:Author>
+        <b:NameList>
+          <b:Person>
+            <b:Last>Chen</b:Last>
+            <b:First>Ligeng</b:First>
+          </b:Person>
+          <b:Person>
+            <b:Last>He</b:Last>
+            <b:First>Zhongling</b:First>
+          </b:Person>
+          <b:Person>
+            <b:Last>Wu</b:Last>
+            <b:First>Hao</b:First>
+          </b:Person>
+          <b:Person>
+            <b:Last>Gong</b:Last>
+            <b:First>Yuhang</b:First>
+          </b:Person>
+          <b:Person>
+            <b:Last>Mao</b:Last>
+            <b:First>Bing</b:First>
+          </b:Person>
+        </b:NameList>
+      </b:Author>
+    </b:Author>
+    <b:RefOrder>28</b:RefOrder>
+  </b:Source>
+</b:Sources>
+</file>
+
+<file path=customXml/itemProps1.xml><?xml version="1.0" encoding="utf-8"?>
+<ds:datastoreItem xmlns:ds="http://schemas.openxmlformats.org/officeDocument/2006/customXml" ds:itemID="{ED7EFC38-D9FE-41BE-9E17-CFE21B82B4D4}">
+  <ds:schemaRefs>
+    <ds:schemaRef ds:uri="http://schemas.openxmlformats.org/officeDocument/2006/bibliography"/>
+  </ds:schemaRefs>
+</ds:datastoreItem>
 </file>
</xml_diff>